<commit_message>
C# Web Basics Materials and Exercises
</commit_message>
<xml_diff>
--- a/02.CS_WebDev/Web_-_May_2018/Web_Dev_Basics/04. State Management/05. Web-Server-State-Management-Exercise.docx
+++ b/02.CS_WebDev/Web_-_May_2018/Web_Dev_Basics/04. State Management/05. Web-Server-State-Management-Exercise.docx
@@ -6,12 +6,12 @@
       <w:pPr>
         <w:pStyle w:val="Heading1"/>
         <w:jc w:val="center"/>
+        <w:rPr>
+          <w:lang w:val="bg-BG"/>
+        </w:rPr>
       </w:pPr>
       <w:r>
         <w:t xml:space="preserve">Exercise: </w:t>
-      </w:r>
-      <w:r>
-        <w:t xml:space="preserve">Web Server – </w:t>
       </w:r>
       <w:r>
         <w:t>State Management</w:t>
@@ -43,11 +43,105 @@
       </w:r>
     </w:p>
     <w:p>
-      <w:r>
-        <w:t>Remember the app you made in the previous exercise – By The Cake? Now you are going to extend</w:t>
-      </w:r>
-      <w:r>
-        <w:t xml:space="preserve"> it with login/logout functionality and functionality about creating orders.</w:t>
+      <w:pPr>
+        <w:pStyle w:val="Heading1"/>
+      </w:pPr>
+      <w:r>
+        <w:t>Part I: Application Development</w:t>
+      </w:r>
+      <w:bookmarkStart w:id="0" w:name="_GoBack"/>
+      <w:bookmarkEnd w:id="0"/>
+    </w:p>
+    <w:p>
+      <w:pPr>
+        <w:rPr>
+          <w:b/>
+        </w:rPr>
+      </w:pPr>
+      <w:r>
+        <w:rPr>
+          <w:b/>
+        </w:rPr>
+        <w:t>Be</w:t>
+      </w:r>
+      <w:r>
+        <w:rPr>
+          <w:b/>
+        </w:rPr>
+        <w:t>fore you begin make sure you</w:t>
+      </w:r>
+      <w:r>
+        <w:rPr>
+          <w:b/>
+        </w:rPr>
+        <w:t xml:space="preserve"> have </w:t>
+      </w:r>
+      <w:r>
+        <w:rPr>
+          <w:b/>
+        </w:rPr>
+        <w:t>implemented the Web Server from the previous lab.</w:t>
+      </w:r>
+    </w:p>
+    <w:p>
+      <w:r>
+        <w:t>You can use similar file structure for your applications:</w:t>
+      </w:r>
+    </w:p>
+    <w:p>
+      <w:r>
+        <w:drawing>
+          <wp:inline distT="0" distB="0" distL="0" distR="0" wp14:anchorId="5AC363A9" wp14:editId="14D332C6">
+            <wp:extent cx="2266950" cy="1676771"/>
+            <wp:effectExtent l="19050" t="19050" r="19050" b="19050"/>
+            <wp:docPr id="21" name="Picture 21" descr="C:\Users\RalitsaDelcheva\AppData\Local\Microsoft\Windows\INetCache\Content.Word\ZoomIt64_2017-09-19_21-27-53.png"/>
+            <wp:cNvGraphicFramePr>
+              <a:graphicFrameLocks xmlns:a="http://schemas.openxmlformats.org/drawingml/2006/main" noChangeAspect="1"/>
+            </wp:cNvGraphicFramePr>
+            <a:graphic xmlns:a="http://schemas.openxmlformats.org/drawingml/2006/main">
+              <a:graphicData uri="http://schemas.openxmlformats.org/drawingml/2006/picture">
+                <pic:pic xmlns:pic="http://schemas.openxmlformats.org/drawingml/2006/picture">
+                  <pic:nvPicPr>
+                    <pic:cNvPr id="0" name="Picture 6" descr="C:\Users\RalitsaDelcheva\AppData\Local\Microsoft\Windows\INetCache\Content.Word\ZoomIt64_2017-09-19_21-27-53.png"/>
+                    <pic:cNvPicPr>
+                      <a:picLocks noChangeAspect="1" noChangeArrowheads="1"/>
+                    </pic:cNvPicPr>
+                  </pic:nvPicPr>
+                  <pic:blipFill>
+                    <a:blip r:embed="rId9">
+                      <a:extLst>
+                        <a:ext uri="{28A0092B-C50C-407E-A947-70E740481C1C}">
+                          <a14:useLocalDpi xmlns:a14="http://schemas.microsoft.com/office/drawing/2010/main" val="0"/>
+                        </a:ext>
+                      </a:extLst>
+                    </a:blip>
+                    <a:srcRect/>
+                    <a:stretch>
+                      <a:fillRect/>
+                    </a:stretch>
+                  </pic:blipFill>
+                  <pic:spPr bwMode="auto">
+                    <a:xfrm>
+                      <a:off x="0" y="0"/>
+                      <a:ext cx="2273061" cy="1681291"/>
+                    </a:xfrm>
+                    <a:prstGeom prst="rect">
+                      <a:avLst/>
+                    </a:prstGeom>
+                    <a:noFill/>
+                    <a:ln>
+                      <a:solidFill>
+                        <a:schemeClr val="bg1">
+                          <a:lumMod val="85000"/>
+                        </a:schemeClr>
+                      </a:solidFill>
+                    </a:ln>
+                  </pic:spPr>
+                </pic:pic>
+              </a:graphicData>
+            </a:graphic>
+          </wp:inline>
+        </w:drawing>
       </w:r>
     </w:p>
     <w:p>
@@ -55,6 +149,2366 @@
         <w:pStyle w:val="Heading2"/>
       </w:pPr>
       <w:r>
+        <w:t>First Web Site</w:t>
+      </w:r>
+      <w:r>
+        <w:t xml:space="preserve"> – By The Cake App</w:t>
+      </w:r>
+    </w:p>
+    <w:p>
+      <w:r>
+        <w:t xml:space="preserve">Create application </w:t>
+      </w:r>
+      <w:r>
+        <w:t xml:space="preserve">called </w:t>
+      </w:r>
+      <w:r>
+        <w:rPr>
+          <w:b/>
+        </w:rPr>
+        <w:t>ByTheCake</w:t>
+      </w:r>
+      <w:r>
+        <w:t xml:space="preserve">. Create a </w:t>
+      </w:r>
+      <w:r>
+        <w:t xml:space="preserve">main </w:t>
+      </w:r>
+      <w:r>
+        <w:t xml:space="preserve">page that contains </w:t>
+      </w:r>
+      <w:r>
+        <w:rPr>
+          <w:b/>
+        </w:rPr>
+        <w:t>h1</w:t>
+      </w:r>
+      <w:r>
+        <w:t xml:space="preserve"> header </w:t>
+      </w:r>
+      <w:r>
+        <w:rPr>
+          <w:b/>
+        </w:rPr>
+        <w:t>“</w:t>
+      </w:r>
+      <w:r>
+        <w:rPr>
+          <w:b/>
+        </w:rPr>
+        <w:t>By the Cake</w:t>
+      </w:r>
+      <w:r>
+        <w:rPr>
+          <w:b/>
+        </w:rPr>
+        <w:t>”</w:t>
+      </w:r>
+      <w:r>
+        <w:t xml:space="preserve"> and </w:t>
+      </w:r>
+      <w:r>
+        <w:rPr>
+          <w:b/>
+        </w:rPr>
+        <w:t>h2</w:t>
+      </w:r>
+      <w:r>
+        <w:t xml:space="preserve"> header </w:t>
+      </w:r>
+      <w:r>
+        <w:rPr>
+          <w:b/>
+        </w:rPr>
+        <w:t>“Enjoy our awesome cakes”</w:t>
+      </w:r>
+      <w:r>
+        <w:t xml:space="preserve">. Put a </w:t>
+      </w:r>
+      <w:r>
+        <w:rPr>
+          <w:b/>
+        </w:rPr>
+        <w:t>horizontal line</w:t>
+      </w:r>
+      <w:r>
+        <w:t xml:space="preserve"> afterwards. The path to the page should be </w:t>
+      </w:r>
+      <w:r>
+        <w:rPr>
+          <w:b/>
+        </w:rPr>
+        <w:t>"localhost:{port}/"</w:t>
+      </w:r>
+      <w:r>
+        <w:rPr>
+          <w:b/>
+        </w:rPr>
+        <w:t>.</w:t>
+      </w:r>
+    </w:p>
+    <w:p>
+      <w:pPr>
+        <w:pStyle w:val="Heading3"/>
+      </w:pPr>
+      <w:r>
+        <w:t>Example</w:t>
+      </w:r>
+    </w:p>
+    <w:p>
+      <w:pPr>
+        <w:jc w:val="center"/>
+      </w:pPr>
+      <w:r>
+        <w:drawing>
+          <wp:inline distT="0" distB="0" distL="0" distR="0" wp14:anchorId="054F8A62" wp14:editId="577C8AC5">
+            <wp:extent cx="4200525" cy="2133600"/>
+            <wp:effectExtent l="19050" t="19050" r="28575" b="19050"/>
+            <wp:docPr id="36" name="Picture 36"/>
+            <wp:cNvGraphicFramePr>
+              <a:graphicFrameLocks xmlns:a="http://schemas.openxmlformats.org/drawingml/2006/main" noChangeAspect="1"/>
+            </wp:cNvGraphicFramePr>
+            <a:graphic xmlns:a="http://schemas.openxmlformats.org/drawingml/2006/main">
+              <a:graphicData uri="http://schemas.openxmlformats.org/drawingml/2006/picture">
+                <pic:pic xmlns:pic="http://schemas.openxmlformats.org/drawingml/2006/picture">
+                  <pic:nvPicPr>
+                    <pic:cNvPr id="1" name=""/>
+                    <pic:cNvPicPr/>
+                  </pic:nvPicPr>
+                  <pic:blipFill rotWithShape="1">
+                    <a:blip r:embed="rId10"/>
+                    <a:srcRect l="899"/>
+                    <a:stretch/>
+                  </pic:blipFill>
+                  <pic:spPr bwMode="auto">
+                    <a:xfrm>
+                      <a:off x="0" y="0"/>
+                      <a:ext cx="4201112" cy="2133898"/>
+                    </a:xfrm>
+                    <a:prstGeom prst="rect">
+                      <a:avLst/>
+                    </a:prstGeom>
+                    <a:ln>
+                      <a:solidFill>
+                        <a:schemeClr val="bg1">
+                          <a:lumMod val="85000"/>
+                        </a:schemeClr>
+                      </a:solidFill>
+                    </a:ln>
+                    <a:extLst>
+                      <a:ext uri="{53640926-AAD7-44D8-BBD7-CCE9431645EC}">
+                        <a14:shadowObscured xmlns:a14="http://schemas.microsoft.com/office/drawing/2010/main"/>
+                      </a:ext>
+                    </a:extLst>
+                  </pic:spPr>
+                </pic:pic>
+              </a:graphicData>
+            </a:graphic>
+          </wp:inline>
+        </w:drawing>
+      </w:r>
+    </w:p>
+    <w:p>
+      <w:r>
+        <w:t>Hint: Create file</w:t>
+      </w:r>
+      <w:r>
+        <w:rPr>
+          <w:rStyle w:val="CodeChar"/>
+        </w:rPr>
+        <w:t xml:space="preserve"> index.html</w:t>
+      </w:r>
+      <w:r>
+        <w:t xml:space="preserve"> and place it in the </w:t>
+      </w:r>
+      <w:r>
+        <w:rPr>
+          <w:rStyle w:val="CodeChar"/>
+        </w:rPr>
+        <w:t>Resources</w:t>
+      </w:r>
+      <w:r>
+        <w:t xml:space="preserve"> folder. You can read the html from the index file and return it as a response.</w:t>
+      </w:r>
+    </w:p>
+    <w:p>
+      <w:pPr>
+        <w:pStyle w:val="Heading2"/>
+      </w:pPr>
+      <w:r>
+        <w:t>By the Cake: Add Menu</w:t>
+      </w:r>
+    </w:p>
+    <w:p>
+      <w:r>
+        <w:t>Extend your</w:t>
+      </w:r>
+      <w:r>
+        <w:t xml:space="preserve"> main</w:t>
+      </w:r>
+      <w:r>
+        <w:t xml:space="preserve"> </w:t>
+      </w:r>
+      <w:r>
+        <w:t>page</w:t>
+      </w:r>
+      <w:r>
+        <w:t xml:space="preserve">. </w:t>
+      </w:r>
+      <w:r>
+        <w:rPr>
+          <w:b/>
+        </w:rPr>
+        <w:t>Add a menu</w:t>
+      </w:r>
+      <w:r>
+        <w:t xml:space="preserve"> as an </w:t>
+      </w:r>
+      <w:r>
+        <w:rPr>
+          <w:b/>
+        </w:rPr>
+        <w:t>unordered list</w:t>
+      </w:r>
+      <w:r>
+        <w:t>. It should have four menu items. The Home item should have an ordered sub list with two list items. See the example below.</w:t>
+      </w:r>
+    </w:p>
+    <w:p>
+      <w:pPr>
+        <w:pStyle w:val="Heading3"/>
+      </w:pPr>
+      <w:r>
+        <w:lastRenderedPageBreak/>
+        <w:t>Example</w:t>
+      </w:r>
+    </w:p>
+    <w:p>
+      <w:pPr>
+        <w:ind w:left="360"/>
+        <w:jc w:val="center"/>
+      </w:pPr>
+      <w:r>
+        <w:drawing>
+          <wp:inline distT="0" distB="0" distL="0" distR="0" wp14:anchorId="5FE4981B" wp14:editId="5FAC3D44">
+            <wp:extent cx="4105848" cy="3439005"/>
+            <wp:effectExtent l="0" t="0" r="9525" b="9525"/>
+            <wp:docPr id="37" name="Picture 37"/>
+            <wp:cNvGraphicFramePr>
+              <a:graphicFrameLocks xmlns:a="http://schemas.openxmlformats.org/drawingml/2006/main" noChangeAspect="1"/>
+            </wp:cNvGraphicFramePr>
+            <a:graphic xmlns:a="http://schemas.openxmlformats.org/drawingml/2006/main">
+              <a:graphicData uri="http://schemas.openxmlformats.org/drawingml/2006/picture">
+                <pic:pic xmlns:pic="http://schemas.openxmlformats.org/drawingml/2006/picture">
+                  <pic:nvPicPr>
+                    <pic:cNvPr id="1" name=""/>
+                    <pic:cNvPicPr/>
+                  </pic:nvPicPr>
+                  <pic:blipFill>
+                    <a:blip r:embed="rId11"/>
+                    <a:stretch>
+                      <a:fillRect/>
+                    </a:stretch>
+                  </pic:blipFill>
+                  <pic:spPr>
+                    <a:xfrm>
+                      <a:off x="0" y="0"/>
+                      <a:ext cx="4105848" cy="3439005"/>
+                    </a:xfrm>
+                    <a:prstGeom prst="rect">
+                      <a:avLst/>
+                    </a:prstGeom>
+                  </pic:spPr>
+                </pic:pic>
+              </a:graphicData>
+            </a:graphic>
+          </wp:inline>
+        </w:drawing>
+      </w:r>
+    </w:p>
+    <w:p>
+      <w:pPr>
+        <w:pStyle w:val="Heading2"/>
+      </w:pPr>
+      <w:r>
+        <w:t xml:space="preserve">By the Cake: Add Paragraph </w:t>
+      </w:r>
+    </w:p>
+    <w:p>
+      <w:r>
+        <w:t xml:space="preserve">Extend your web </w:t>
+      </w:r>
+      <w:r>
+        <w:t>page</w:t>
+      </w:r>
+      <w:r>
+        <w:t xml:space="preserve">. Add </w:t>
+      </w:r>
+      <w:r>
+        <w:rPr>
+          <w:b/>
+        </w:rPr>
+        <w:t>h2</w:t>
+      </w:r>
+      <w:r>
+        <w:t xml:space="preserve"> header called </w:t>
+      </w:r>
+      <w:r>
+        <w:rPr>
+          <w:b/>
+        </w:rPr>
+        <w:t>“Home”</w:t>
+      </w:r>
+      <w:r>
+        <w:t xml:space="preserve">. It should have </w:t>
+      </w:r>
+      <w:r>
+        <w:rPr>
+          <w:b/>
+        </w:rPr>
+        <w:t>two sections</w:t>
+      </w:r>
+      <w:r>
+        <w:t xml:space="preserve">. Each section has a </w:t>
+      </w:r>
+      <w:r>
+        <w:rPr>
+          <w:b/>
+        </w:rPr>
+        <w:t>h3 header</w:t>
+      </w:r>
+      <w:r>
+        <w:t xml:space="preserve">, a </w:t>
+      </w:r>
+      <w:r>
+        <w:rPr>
+          <w:b/>
+        </w:rPr>
+        <w:t>paragraph</w:t>
+      </w:r>
+      <w:r>
+        <w:t xml:space="preserve"> and </w:t>
+      </w:r>
+      <w:r>
+        <w:rPr>
+          <w:b/>
+        </w:rPr>
+        <w:t>an image</w:t>
+      </w:r>
+      <w:r>
+        <w:t xml:space="preserve">. </w:t>
+      </w:r>
+    </w:p>
+    <w:p>
+      <w:pPr>
+        <w:spacing w:after="0"/>
+        <w:rPr>
+          <w:b/>
+        </w:rPr>
+      </w:pPr>
+      <w:r>
+        <w:rPr>
+          <w:b/>
+        </w:rPr>
+        <w:t>Section one</w:t>
+      </w:r>
+      <w:r>
+        <w:t xml:space="preserve"> should be with header </w:t>
+      </w:r>
+      <w:r>
+        <w:rPr>
+          <w:b/>
+        </w:rPr>
+        <w:t>“Our cakes”</w:t>
+      </w:r>
+      <w:r>
+        <w:t xml:space="preserve">, paragraph with the following </w:t>
+      </w:r>
+      <w:r>
+        <w:rPr>
+          <w:b/>
+        </w:rPr>
+        <w:t>text</w:t>
+      </w:r>
+      <w:r>
+        <w:rPr>
+          <w:b/>
+        </w:rPr>
+        <w:t>:</w:t>
+      </w:r>
+    </w:p>
+    <w:p>
+      <w:pPr>
+        <w:pBdr>
+          <w:top w:val="single" w:sz="4" w:space="1" w:color="auto"/>
+          <w:left w:val="single" w:sz="4" w:space="4" w:color="auto"/>
+          <w:bottom w:val="single" w:sz="4" w:space="1" w:color="auto"/>
+          <w:right w:val="single" w:sz="4" w:space="4" w:color="auto"/>
+        </w:pBdr>
+        <w:spacing w:after="80"/>
+        <w:ind w:firstLine="142"/>
+      </w:pPr>
+      <w:r>
+        <w:t xml:space="preserve"> </w:t>
+      </w:r>
+      <w:r>
+        <w:rPr>
+          <w:i/>
+        </w:rPr>
+        <w:t>Cake is a form of sweet dessert that is typically baked. In its oldest forms, cakes were modifications of breads, but cakes now cover a wide range of preparations that can be simple or elaborate, and that share features with other desserts such as pastries, meringues, cus</w:t>
+      </w:r>
+      <w:r>
+        <w:rPr>
+          <w:i/>
+        </w:rPr>
+        <w:t>tards, and pies.</w:t>
+      </w:r>
+    </w:p>
+    <w:p>
+      <w:r>
+        <w:t xml:space="preserve">and a </w:t>
+      </w:r>
+      <w:r>
+        <w:rPr>
+          <w:b/>
+        </w:rPr>
+        <w:t>random cake image</w:t>
+      </w:r>
+      <w:r>
+        <w:t>.</w:t>
+      </w:r>
+    </w:p>
+    <w:p>
+      <w:r>
+        <w:rPr>
+          <w:b/>
+        </w:rPr>
+        <w:t>Section two</w:t>
+      </w:r>
+      <w:r>
+        <w:t xml:space="preserve"> should be with </w:t>
+      </w:r>
+      <w:r>
+        <w:rPr>
+          <w:b/>
+        </w:rPr>
+        <w:t>header “Our S</w:t>
+      </w:r>
+      <w:r>
+        <w:rPr>
+          <w:b/>
+        </w:rPr>
+        <w:t>tores”</w:t>
+      </w:r>
+      <w:r>
+        <w:t xml:space="preserve">, paragraph with the following </w:t>
+      </w:r>
+      <w:r>
+        <w:rPr>
+          <w:b/>
+        </w:rPr>
+        <w:t>text</w:t>
+      </w:r>
+      <w:r>
+        <w:t>:</w:t>
+      </w:r>
+    </w:p>
+    <w:p>
+      <w:pPr>
+        <w:pBdr>
+          <w:top w:val="single" w:sz="4" w:space="1" w:color="auto"/>
+          <w:left w:val="single" w:sz="4" w:space="4" w:color="auto"/>
+          <w:bottom w:val="single" w:sz="4" w:space="1" w:color="auto"/>
+          <w:right w:val="single" w:sz="4" w:space="4" w:color="auto"/>
+        </w:pBdr>
+        <w:ind w:firstLine="284"/>
+        <w:rPr>
+          <w:i/>
+        </w:rPr>
+      </w:pPr>
+      <w:r>
+        <w:rPr>
+          <w:i/>
+        </w:rPr>
+        <w:t>Our stores are located in 21 cities all over the world. Com</w:t>
+      </w:r>
+      <w:r>
+        <w:rPr>
+          <w:i/>
+        </w:rPr>
+        <w:t>e and see what we have for you.</w:t>
+      </w:r>
+    </w:p>
+    <w:p>
+      <w:r>
+        <w:t xml:space="preserve"> and a </w:t>
+      </w:r>
+      <w:r>
+        <w:rPr>
+          <w:b/>
+        </w:rPr>
+        <w:t>random cake store image</w:t>
+      </w:r>
+      <w:r>
+        <w:t>.</w:t>
+      </w:r>
+    </w:p>
+    <w:p>
+      <w:pPr>
+        <w:pStyle w:val="Heading3"/>
+      </w:pPr>
+      <w:r>
+        <w:lastRenderedPageBreak/>
+        <w:t>Example</w:t>
+      </w:r>
+    </w:p>
+    <w:p>
+      <w:pPr>
+        <w:jc w:val="center"/>
+      </w:pPr>
+      <w:r>
+        <w:drawing>
+          <wp:inline distT="0" distB="0" distL="0" distR="0" wp14:anchorId="6DB74466" wp14:editId="2AC7F012">
+            <wp:extent cx="5744377" cy="5839640"/>
+            <wp:effectExtent l="0" t="0" r="8890" b="8890"/>
+            <wp:docPr id="38" name="Picture 38"/>
+            <wp:cNvGraphicFramePr>
+              <a:graphicFrameLocks xmlns:a="http://schemas.openxmlformats.org/drawingml/2006/main" noChangeAspect="1"/>
+            </wp:cNvGraphicFramePr>
+            <a:graphic xmlns:a="http://schemas.openxmlformats.org/drawingml/2006/main">
+              <a:graphicData uri="http://schemas.openxmlformats.org/drawingml/2006/picture">
+                <pic:pic xmlns:pic="http://schemas.openxmlformats.org/drawingml/2006/picture">
+                  <pic:nvPicPr>
+                    <pic:cNvPr id="1" name=""/>
+                    <pic:cNvPicPr/>
+                  </pic:nvPicPr>
+                  <pic:blipFill>
+                    <a:blip r:embed="rId12"/>
+                    <a:stretch>
+                      <a:fillRect/>
+                    </a:stretch>
+                  </pic:blipFill>
+                  <pic:spPr>
+                    <a:xfrm>
+                      <a:off x="0" y="0"/>
+                      <a:ext cx="5744377" cy="5839640"/>
+                    </a:xfrm>
+                    <a:prstGeom prst="rect">
+                      <a:avLst/>
+                    </a:prstGeom>
+                  </pic:spPr>
+                </pic:pic>
+              </a:graphicData>
+            </a:graphic>
+          </wp:inline>
+        </w:drawing>
+      </w:r>
+    </w:p>
+    <w:p>
+      <w:pPr>
+        <w:pStyle w:val="Heading2"/>
+      </w:pPr>
+      <w:r>
+        <w:t>By the Cake: Add Links</w:t>
+      </w:r>
+    </w:p>
+    <w:p>
+      <w:r>
+        <w:t xml:space="preserve">Extend your web </w:t>
+      </w:r>
+      <w:r>
+        <w:t>page</w:t>
+      </w:r>
+      <w:r>
+        <w:t xml:space="preserve">. </w:t>
+      </w:r>
+      <w:r>
+        <w:rPr>
+          <w:b/>
+        </w:rPr>
+        <w:t>Add links for the menu we have</w:t>
+      </w:r>
+      <w:r>
+        <w:t xml:space="preserve">. </w:t>
+      </w:r>
+    </w:p>
+    <w:p>
+      <w:pPr>
+        <w:pStyle w:val="ListParagraph"/>
+        <w:numPr>
+          <w:ilvl w:val="0"/>
+          <w:numId w:val="21"/>
+        </w:numPr>
+      </w:pPr>
+      <w:r>
+        <w:rPr>
+          <w:b/>
+        </w:rPr>
+        <w:t>Home</w:t>
+      </w:r>
+      <w:r>
+        <w:t xml:space="preserve"> item should reference </w:t>
+      </w:r>
+      <w:r>
+        <w:rPr>
+          <w:b/>
+        </w:rPr>
+        <w:t xml:space="preserve">your current </w:t>
+      </w:r>
+      <w:r>
+        <w:rPr>
+          <w:b/>
+        </w:rPr>
+        <w:t xml:space="preserve">page </w:t>
+      </w:r>
+      <w:r>
+        <w:rPr>
+          <w:b/>
+          <w:lang w:val="bg-BG"/>
+        </w:rPr>
+        <w:t>"</w:t>
+      </w:r>
+      <w:r>
+        <w:rPr>
+          <w:b/>
+        </w:rPr>
+        <w:t>localhost:{port}/</w:t>
+      </w:r>
+      <w:r>
+        <w:rPr>
+          <w:b/>
+          <w:lang w:val="bg-BG"/>
+        </w:rPr>
+        <w:t xml:space="preserve"> "</w:t>
+      </w:r>
+      <w:r>
+        <w:t>.</w:t>
+      </w:r>
+    </w:p>
+    <w:p>
+      <w:pPr>
+        <w:pStyle w:val="ListParagraph"/>
+        <w:numPr>
+          <w:ilvl w:val="0"/>
+          <w:numId w:val="21"/>
+        </w:numPr>
+      </w:pPr>
+      <w:r>
+        <w:rPr>
+          <w:b/>
+        </w:rPr>
+        <w:t>Add Cake</w:t>
+      </w:r>
+      <w:r>
+        <w:t xml:space="preserve"> should reference to "</w:t>
+      </w:r>
+      <w:r>
+        <w:rPr>
+          <w:b/>
+        </w:rPr>
+        <w:t>localhost:{port}/add"</w:t>
+      </w:r>
+    </w:p>
+    <w:p>
+      <w:pPr>
+        <w:pStyle w:val="ListParagraph"/>
+        <w:numPr>
+          <w:ilvl w:val="0"/>
+          <w:numId w:val="21"/>
+        </w:numPr>
+      </w:pPr>
+      <w:r>
+        <w:rPr>
+          <w:b/>
+        </w:rPr>
+        <w:t>Browse Cakes</w:t>
+      </w:r>
+      <w:r>
+        <w:t xml:space="preserve"> should reference to </w:t>
+      </w:r>
+      <w:r>
+        <w:rPr>
+          <w:b/>
+        </w:rPr>
+        <w:t>"</w:t>
+      </w:r>
+      <w:r>
+        <w:rPr>
+          <w:b/>
+        </w:rPr>
+        <w:t xml:space="preserve"> </w:t>
+      </w:r>
+      <w:r>
+        <w:rPr>
+          <w:b/>
+        </w:rPr>
+        <w:t>localhost:{port}/</w:t>
+      </w:r>
+      <w:r>
+        <w:rPr>
+          <w:b/>
+        </w:rPr>
+        <w:t>search</w:t>
+      </w:r>
+      <w:r>
+        <w:rPr>
+          <w:b/>
+        </w:rPr>
+        <w:t>"</w:t>
+      </w:r>
+      <w:r>
+        <w:t>.</w:t>
+      </w:r>
+    </w:p>
+    <w:p>
+      <w:pPr>
+        <w:pStyle w:val="Heading3"/>
+      </w:pPr>
+      <w:r>
+        <w:lastRenderedPageBreak/>
+        <w:t>Example</w:t>
+      </w:r>
+    </w:p>
+    <w:p>
+      <w:pPr>
+        <w:jc w:val="center"/>
+      </w:pPr>
+      <w:r>
+        <w:drawing>
+          <wp:inline distT="0" distB="0" distL="0" distR="0" wp14:anchorId="5351B57C" wp14:editId="00AC32D0">
+            <wp:extent cx="4191585" cy="3448531"/>
+            <wp:effectExtent l="0" t="0" r="0" b="0"/>
+            <wp:docPr id="39" name="Picture 39"/>
+            <wp:cNvGraphicFramePr>
+              <a:graphicFrameLocks xmlns:a="http://schemas.openxmlformats.org/drawingml/2006/main" noChangeAspect="1"/>
+            </wp:cNvGraphicFramePr>
+            <a:graphic xmlns:a="http://schemas.openxmlformats.org/drawingml/2006/main">
+              <a:graphicData uri="http://schemas.openxmlformats.org/drawingml/2006/picture">
+                <pic:pic xmlns:pic="http://schemas.openxmlformats.org/drawingml/2006/picture">
+                  <pic:nvPicPr>
+                    <pic:cNvPr id="1" name=""/>
+                    <pic:cNvPicPr/>
+                  </pic:nvPicPr>
+                  <pic:blipFill>
+                    <a:blip r:embed="rId13"/>
+                    <a:stretch>
+                      <a:fillRect/>
+                    </a:stretch>
+                  </pic:blipFill>
+                  <pic:spPr>
+                    <a:xfrm>
+                      <a:off x="0" y="0"/>
+                      <a:ext cx="4191585" cy="3448531"/>
+                    </a:xfrm>
+                    <a:prstGeom prst="rect">
+                      <a:avLst/>
+                    </a:prstGeom>
+                  </pic:spPr>
+                </pic:pic>
+              </a:graphicData>
+            </a:graphic>
+          </wp:inline>
+        </w:drawing>
+      </w:r>
+    </w:p>
+    <w:p>
+      <w:pPr>
+        <w:pStyle w:val="Heading2"/>
+      </w:pPr>
+      <w:r>
+        <w:t>By the Cake: Add Anchors</w:t>
+      </w:r>
+    </w:p>
+    <w:p>
+      <w:r>
+        <w:t xml:space="preserve">Extend your web </w:t>
+      </w:r>
+      <w:r>
+        <w:t>page</w:t>
+      </w:r>
+      <w:r>
+        <w:t xml:space="preserve">. Add an </w:t>
+      </w:r>
+      <w:r>
+        <w:rPr>
+          <w:b/>
+        </w:rPr>
+        <w:t>id attribute</w:t>
+      </w:r>
+      <w:r>
+        <w:t xml:space="preserve"> to </w:t>
+      </w:r>
+      <w:r>
+        <w:rPr>
+          <w:b/>
+        </w:rPr>
+        <w:t>h3</w:t>
+      </w:r>
+      <w:r>
+        <w:t xml:space="preserve"> </w:t>
+      </w:r>
+      <w:r>
+        <w:rPr>
+          <w:b/>
+        </w:rPr>
+        <w:t>Our cakes</w:t>
+      </w:r>
+      <w:r>
+        <w:t xml:space="preserve"> with value “</w:t>
+      </w:r>
+      <w:r>
+        <w:rPr>
+          <w:b/>
+        </w:rPr>
+        <w:t>cakes</w:t>
+      </w:r>
+      <w:r>
+        <w:t xml:space="preserve">”. Add another id attribute to </w:t>
+      </w:r>
+      <w:r>
+        <w:rPr>
+          <w:b/>
+        </w:rPr>
+        <w:t>h3</w:t>
+      </w:r>
+      <w:r>
+        <w:t xml:space="preserve"> </w:t>
+      </w:r>
+      <w:r>
+        <w:rPr>
+          <w:b/>
+        </w:rPr>
+        <w:t>Our stores</w:t>
+      </w:r>
+      <w:r>
+        <w:t xml:space="preserve"> with value “</w:t>
+      </w:r>
+      <w:r>
+        <w:rPr>
+          <w:b/>
+        </w:rPr>
+        <w:t>stores</w:t>
+      </w:r>
+      <w:r>
+        <w:t>”. The menu item “</w:t>
+      </w:r>
+      <w:r>
+        <w:rPr>
+          <w:b/>
+        </w:rPr>
+        <w:t>Our cakes</w:t>
+      </w:r>
+      <w:r>
+        <w:t>” should reference to “</w:t>
+      </w:r>
+      <w:r>
+        <w:rPr>
+          <w:b/>
+        </w:rPr>
+        <w:t>cakes</w:t>
+      </w:r>
+      <w:r>
+        <w:rPr>
+          <w:b/>
+        </w:rPr>
+        <w:t>”</w:t>
+      </w:r>
+      <w:r>
+        <w:t xml:space="preserve">. The menu item </w:t>
+      </w:r>
+      <w:r>
+        <w:rPr>
+          <w:b/>
+        </w:rPr>
+        <w:t>Our stores</w:t>
+      </w:r>
+      <w:r>
+        <w:t xml:space="preserve"> should reference “</w:t>
+      </w:r>
+      <w:r>
+        <w:rPr>
+          <w:b/>
+        </w:rPr>
+        <w:t>stores</w:t>
+      </w:r>
+      <w:r>
+        <w:rPr>
+          <w:b/>
+        </w:rPr>
+        <w:t>”</w:t>
+      </w:r>
+      <w:r>
+        <w:t>.</w:t>
+      </w:r>
+    </w:p>
+    <w:p>
+      <w:pPr>
+        <w:pStyle w:val="Heading3"/>
+      </w:pPr>
+      <w:r>
+        <w:t>Example</w:t>
+      </w:r>
+    </w:p>
+    <w:p>
+      <w:pPr>
+        <w:jc w:val="center"/>
+      </w:pPr>
+      <w:r>
+        <w:drawing>
+          <wp:inline distT="0" distB="0" distL="0" distR="0" wp14:anchorId="15EB2537" wp14:editId="29F5CD3D">
+            <wp:extent cx="4696480" cy="3219899"/>
+            <wp:effectExtent l="0" t="0" r="8890" b="0"/>
+            <wp:docPr id="440" name="Picture 440"/>
+            <wp:cNvGraphicFramePr>
+              <a:graphicFrameLocks xmlns:a="http://schemas.openxmlformats.org/drawingml/2006/main" noChangeAspect="1"/>
+            </wp:cNvGraphicFramePr>
+            <a:graphic xmlns:a="http://schemas.openxmlformats.org/drawingml/2006/main">
+              <a:graphicData uri="http://schemas.openxmlformats.org/drawingml/2006/picture">
+                <pic:pic xmlns:pic="http://schemas.openxmlformats.org/drawingml/2006/picture">
+                  <pic:nvPicPr>
+                    <pic:cNvPr id="1" name=""/>
+                    <pic:cNvPicPr/>
+                  </pic:nvPicPr>
+                  <pic:blipFill>
+                    <a:blip r:embed="rId14"/>
+                    <a:stretch>
+                      <a:fillRect/>
+                    </a:stretch>
+                  </pic:blipFill>
+                  <pic:spPr>
+                    <a:xfrm>
+                      <a:off x="0" y="0"/>
+                      <a:ext cx="4696480" cy="3219899"/>
+                    </a:xfrm>
+                    <a:prstGeom prst="rect">
+                      <a:avLst/>
+                    </a:prstGeom>
+                  </pic:spPr>
+                </pic:pic>
+              </a:graphicData>
+            </a:graphic>
+          </wp:inline>
+        </w:drawing>
+      </w:r>
+    </w:p>
+    <w:p>
+      <w:pPr>
+        <w:jc w:val="center"/>
+        <w:rPr>
+          <w:lang w:val="bg-BG"/>
+        </w:rPr>
+      </w:pPr>
+      <w:r>
+        <w:lastRenderedPageBreak/>
+        <w:drawing>
+          <wp:inline distT="0" distB="0" distL="0" distR="0" wp14:anchorId="7BACC667" wp14:editId="2E4457A1">
+            <wp:extent cx="4734586" cy="3448531"/>
+            <wp:effectExtent l="0" t="0" r="8890" b="0"/>
+            <wp:docPr id="41" name="Picture 41"/>
+            <wp:cNvGraphicFramePr>
+              <a:graphicFrameLocks xmlns:a="http://schemas.openxmlformats.org/drawingml/2006/main" noChangeAspect="1"/>
+            </wp:cNvGraphicFramePr>
+            <a:graphic xmlns:a="http://schemas.openxmlformats.org/drawingml/2006/main">
+              <a:graphicData uri="http://schemas.openxmlformats.org/drawingml/2006/picture">
+                <pic:pic xmlns:pic="http://schemas.openxmlformats.org/drawingml/2006/picture">
+                  <pic:nvPicPr>
+                    <pic:cNvPr id="1" name=""/>
+                    <pic:cNvPicPr/>
+                  </pic:nvPicPr>
+                  <pic:blipFill>
+                    <a:blip r:embed="rId15"/>
+                    <a:stretch>
+                      <a:fillRect/>
+                    </a:stretch>
+                  </pic:blipFill>
+                  <pic:spPr>
+                    <a:xfrm>
+                      <a:off x="0" y="0"/>
+                      <a:ext cx="4734586" cy="3448531"/>
+                    </a:xfrm>
+                    <a:prstGeom prst="rect">
+                      <a:avLst/>
+                    </a:prstGeom>
+                  </pic:spPr>
+                </pic:pic>
+              </a:graphicData>
+            </a:graphic>
+          </wp:inline>
+        </w:drawing>
+      </w:r>
+    </w:p>
+    <w:p>
+      <w:pPr>
+        <w:pStyle w:val="Heading2"/>
+      </w:pPr>
+      <w:r>
+        <w:t>By the Cake: Add Footer</w:t>
+      </w:r>
+    </w:p>
+    <w:p>
+      <w:r>
+        <w:t xml:space="preserve">Extend your web </w:t>
+      </w:r>
+      <w:r>
+        <w:t>page</w:t>
+      </w:r>
+      <w:r>
+        <w:t xml:space="preserve">. Add </w:t>
+      </w:r>
+      <w:r>
+        <w:rPr>
+          <w:b/>
+        </w:rPr>
+        <w:t>footer</w:t>
+      </w:r>
+      <w:r>
+        <w:t xml:space="preserve"> which says </w:t>
+      </w:r>
+      <w:r>
+        <w:rPr>
+          <w:rFonts w:cstheme="minorHAnsi"/>
+          <w:b/>
+        </w:rPr>
+        <w:t>©</w:t>
+      </w:r>
+      <w:r>
+        <w:rPr>
+          <w:b/>
+        </w:rPr>
+        <w:t>All Rights Reserved</w:t>
+      </w:r>
+      <w:r>
+        <w:t xml:space="preserve">. There should be a </w:t>
+      </w:r>
+      <w:r>
+        <w:rPr>
+          <w:b/>
+        </w:rPr>
+        <w:t>horizontal line above the footer</w:t>
+      </w:r>
+      <w:r>
+        <w:t xml:space="preserve">. </w:t>
+      </w:r>
+      <w:r>
+        <w:rPr>
+          <w:b/>
+        </w:rPr>
+        <w:t>Center the text</w:t>
+      </w:r>
+      <w:r>
+        <w:t>.</w:t>
+      </w:r>
+    </w:p>
+    <w:p>
+      <w:pPr>
+        <w:pStyle w:val="Heading3"/>
+      </w:pPr>
+      <w:r>
+        <w:t>Example</w:t>
+      </w:r>
+    </w:p>
+    <w:p/>
+    <w:p>
+      <w:pPr>
+        <w:jc w:val="center"/>
+      </w:pPr>
+      <w:r>
+        <w:drawing>
+          <wp:inline distT="0" distB="0" distL="0" distR="0" wp14:anchorId="0EE278DC" wp14:editId="21433A55">
+            <wp:extent cx="4210638" cy="2943636"/>
+            <wp:effectExtent l="0" t="0" r="0" b="9525"/>
+            <wp:docPr id="42" name="Picture 42"/>
+            <wp:cNvGraphicFramePr>
+              <a:graphicFrameLocks xmlns:a="http://schemas.openxmlformats.org/drawingml/2006/main" noChangeAspect="1"/>
+            </wp:cNvGraphicFramePr>
+            <a:graphic xmlns:a="http://schemas.openxmlformats.org/drawingml/2006/main">
+              <a:graphicData uri="http://schemas.openxmlformats.org/drawingml/2006/picture">
+                <pic:pic xmlns:pic="http://schemas.openxmlformats.org/drawingml/2006/picture">
+                  <pic:nvPicPr>
+                    <pic:cNvPr id="1" name=""/>
+                    <pic:cNvPicPr/>
+                  </pic:nvPicPr>
+                  <pic:blipFill>
+                    <a:blip r:embed="rId16"/>
+                    <a:stretch>
+                      <a:fillRect/>
+                    </a:stretch>
+                  </pic:blipFill>
+                  <pic:spPr>
+                    <a:xfrm>
+                      <a:off x="0" y="0"/>
+                      <a:ext cx="4210638" cy="2943636"/>
+                    </a:xfrm>
+                    <a:prstGeom prst="rect">
+                      <a:avLst/>
+                    </a:prstGeom>
+                  </pic:spPr>
+                </pic:pic>
+              </a:graphicData>
+            </a:graphic>
+          </wp:inline>
+        </w:drawing>
+      </w:r>
+    </w:p>
+    <w:p>
+      <w:pPr>
+        <w:pStyle w:val="Heading3"/>
+      </w:pPr>
+      <w:r>
+        <w:t>Hint</w:t>
+      </w:r>
+    </w:p>
+    <w:p>
+      <w:pPr>
+        <w:pStyle w:val="ListParagraph"/>
+        <w:numPr>
+          <w:ilvl w:val="0"/>
+          <w:numId w:val="22"/>
+        </w:numPr>
+      </w:pPr>
+      <w:r>
+        <w:t xml:space="preserve">Use the </w:t>
+      </w:r>
+      <w:r>
+        <w:rPr>
+          <w:b/>
+        </w:rPr>
+        <w:t>&lt;footer&gt;</w:t>
+      </w:r>
+      <w:r>
+        <w:t xml:space="preserve"> tag</w:t>
+      </w:r>
+    </w:p>
+    <w:p>
+      <w:pPr>
+        <w:pStyle w:val="ListParagraph"/>
+        <w:numPr>
+          <w:ilvl w:val="0"/>
+          <w:numId w:val="22"/>
+        </w:numPr>
+      </w:pPr>
+      <w:r>
+        <w:t xml:space="preserve">To center the text of your paragraph </w:t>
+      </w:r>
+      <w:r>
+        <w:rPr>
+          <w:b/>
+        </w:rPr>
+        <w:t>use CSS</w:t>
+      </w:r>
+      <w:r>
+        <w:t xml:space="preserve">. Consider the </w:t>
+      </w:r>
+      <w:r>
+        <w:rPr>
+          <w:b/>
+        </w:rPr>
+        <w:t>text-align</w:t>
+      </w:r>
+      <w:r>
+        <w:rPr>
+          <w:i/>
+        </w:rPr>
+        <w:t xml:space="preserve"> </w:t>
+      </w:r>
+      <w:r>
+        <w:t xml:space="preserve">property. </w:t>
+      </w:r>
+    </w:p>
+    <w:p/>
+    <w:p>
+      <w:pPr>
+        <w:pStyle w:val="Heading2"/>
+      </w:pPr>
+      <w:r>
+        <w:lastRenderedPageBreak/>
+        <w:t>By the Cake: Add Head</w:t>
+      </w:r>
+    </w:p>
+    <w:p>
+      <w:r>
+        <w:t xml:space="preserve">Extend your web </w:t>
+      </w:r>
+      <w:r>
+        <w:t>page</w:t>
+      </w:r>
+      <w:r>
+        <w:t xml:space="preserve">. Now it is time to </w:t>
+      </w:r>
+      <w:r>
+        <w:rPr>
+          <w:b/>
+        </w:rPr>
+        <w:t>add some meta data</w:t>
+      </w:r>
+      <w:r>
+        <w:t>. We need to set the following properties:</w:t>
+      </w:r>
+    </w:p>
+    <w:p>
+      <w:pPr>
+        <w:pStyle w:val="ListParagraph"/>
+        <w:numPr>
+          <w:ilvl w:val="0"/>
+          <w:numId w:val="19"/>
+        </w:numPr>
+      </w:pPr>
+      <w:r>
+        <w:rPr>
+          <w:b/>
+        </w:rPr>
+        <w:t>Title</w:t>
+      </w:r>
+      <w:r>
+        <w:t>: By the Cake</w:t>
+      </w:r>
+    </w:p>
+    <w:p>
+      <w:pPr>
+        <w:pStyle w:val="ListParagraph"/>
+        <w:numPr>
+          <w:ilvl w:val="0"/>
+          <w:numId w:val="19"/>
+        </w:numPr>
+      </w:pPr>
+      <w:r>
+        <w:rPr>
+          <w:b/>
+        </w:rPr>
+        <w:t>Charset</w:t>
+      </w:r>
+      <w:r>
+        <w:t>: UTF-8</w:t>
+      </w:r>
+    </w:p>
+    <w:p>
+      <w:pPr>
+        <w:pStyle w:val="ListParagraph"/>
+        <w:numPr>
+          <w:ilvl w:val="0"/>
+          <w:numId w:val="19"/>
+        </w:numPr>
+      </w:pPr>
+      <w:r>
+        <w:rPr>
+          <w:b/>
+        </w:rPr>
+        <w:t>Description</w:t>
+      </w:r>
+      <w:r>
+        <w:t>: Buy the cake in By the Cake</w:t>
+      </w:r>
+    </w:p>
+    <w:p>
+      <w:pPr>
+        <w:pStyle w:val="ListParagraph"/>
+        <w:numPr>
+          <w:ilvl w:val="0"/>
+          <w:numId w:val="19"/>
+        </w:numPr>
+      </w:pPr>
+      <w:r>
+        <w:rPr>
+          <w:b/>
+        </w:rPr>
+        <w:t>Keywords</w:t>
+      </w:r>
+      <w:r>
+        <w:t>: cakes, buy</w:t>
+      </w:r>
+    </w:p>
+    <w:p>
+      <w:pPr>
+        <w:pStyle w:val="ListParagraph"/>
+        <w:numPr>
+          <w:ilvl w:val="0"/>
+          <w:numId w:val="19"/>
+        </w:numPr>
+      </w:pPr>
+      <w:r>
+        <w:rPr>
+          <w:b/>
+        </w:rPr>
+        <w:t>Author</w:t>
+      </w:r>
+      <w:r>
+        <w:t>: Your name</w:t>
+      </w:r>
+    </w:p>
+    <w:p>
+      <w:r>
+        <w:t>The meta data will help search engines to recognize your web site as a best match.</w:t>
+      </w:r>
+    </w:p>
+    <w:p>
+      <w:pPr>
+        <w:pStyle w:val="Heading3"/>
+      </w:pPr>
+      <w:r>
+        <w:t>Examples</w:t>
+      </w:r>
+    </w:p>
+    <w:p>
+      <w:pPr>
+        <w:jc w:val="center"/>
+      </w:pPr>
+      <w:r>
+        <w:drawing>
+          <wp:inline distT="0" distB="0" distL="0" distR="0" wp14:anchorId="2B21A160" wp14:editId="4438B931">
+            <wp:extent cx="3915321" cy="1314633"/>
+            <wp:effectExtent l="0" t="0" r="9525" b="0"/>
+            <wp:docPr id="43" name="Picture 43"/>
+            <wp:cNvGraphicFramePr>
+              <a:graphicFrameLocks xmlns:a="http://schemas.openxmlformats.org/drawingml/2006/main" noChangeAspect="1"/>
+            </wp:cNvGraphicFramePr>
+            <a:graphic xmlns:a="http://schemas.openxmlformats.org/drawingml/2006/main">
+              <a:graphicData uri="http://schemas.openxmlformats.org/drawingml/2006/picture">
+                <pic:pic xmlns:pic="http://schemas.openxmlformats.org/drawingml/2006/picture">
+                  <pic:nvPicPr>
+                    <pic:cNvPr id="1" name=""/>
+                    <pic:cNvPicPr/>
+                  </pic:nvPicPr>
+                  <pic:blipFill>
+                    <a:blip r:embed="rId17"/>
+                    <a:stretch>
+                      <a:fillRect/>
+                    </a:stretch>
+                  </pic:blipFill>
+                  <pic:spPr>
+                    <a:xfrm>
+                      <a:off x="0" y="0"/>
+                      <a:ext cx="3915321" cy="1314633"/>
+                    </a:xfrm>
+                    <a:prstGeom prst="rect">
+                      <a:avLst/>
+                    </a:prstGeom>
+                  </pic:spPr>
+                </pic:pic>
+              </a:graphicData>
+            </a:graphic>
+          </wp:inline>
+        </w:drawing>
+      </w:r>
+    </w:p>
+    <w:p>
+      <w:pPr>
+        <w:pStyle w:val="Heading3"/>
+      </w:pPr>
+      <w:r>
+        <w:t>Hint</w:t>
+      </w:r>
+    </w:p>
+    <w:p>
+      <w:r>
+        <w:t xml:space="preserve">Use the </w:t>
+      </w:r>
+      <w:r>
+        <w:rPr>
+          <w:b/>
+        </w:rPr>
+        <w:t>&lt;</w:t>
+      </w:r>
+      <w:r>
+        <w:rPr>
+          <w:b/>
+        </w:rPr>
+        <w:t>head&gt;</w:t>
+      </w:r>
+      <w:r>
+        <w:t xml:space="preserve"> tag</w:t>
+      </w:r>
+    </w:p>
+    <w:p>
+      <w:pPr>
+        <w:pStyle w:val="Heading2"/>
+      </w:pPr>
+      <w:r>
+        <w:t>By the Cake: Add Stores Info</w:t>
+      </w:r>
+    </w:p>
+    <w:p>
+      <w:r>
+        <w:t xml:space="preserve">Extend your web </w:t>
+      </w:r>
+      <w:r>
+        <w:t>page</w:t>
+      </w:r>
+      <w:r>
+        <w:t xml:space="preserve">. Add </w:t>
+      </w:r>
+      <w:r>
+        <w:rPr>
+          <w:b/>
+        </w:rPr>
+        <w:t>preformatted text above the footer</w:t>
+      </w:r>
+      <w:r>
+        <w:t xml:space="preserve"> and below the last picture. Change the </w:t>
+      </w:r>
+      <w:r>
+        <w:rPr>
+          <w:b/>
+        </w:rPr>
+        <w:t>background color</w:t>
+      </w:r>
+      <w:r>
+        <w:t xml:space="preserve"> to </w:t>
+      </w:r>
+      <w:r>
+        <w:rPr>
+          <w:b/>
+        </w:rPr>
+        <w:t>#F94F</w:t>
+      </w:r>
+      <w:r>
+        <w:rPr>
+          <w:b/>
+        </w:rPr>
+        <w:t>80</w:t>
+      </w:r>
+      <w:r>
+        <w:t>. The text should contain information about the stores as follows:</w:t>
+      </w:r>
+    </w:p>
+    <w:tbl>
+      <w:tblPr>
+        <w:tblStyle w:val="TableGrid"/>
+        <w:tblW w:w="0" w:type="auto"/>
+        <w:tblInd w:w="113" w:type="dxa"/>
+        <w:tblLook w:val="04A0" w:firstRow="1" w:lastRow="0" w:firstColumn="1" w:lastColumn="0" w:noHBand="0" w:noVBand="1"/>
+      </w:tblPr>
+      <w:tblGrid>
+        <w:gridCol w:w="3256"/>
+        <w:gridCol w:w="4677"/>
+      </w:tblGrid>
+      <w:tr>
+        <w:tc>
+          <w:tcPr>
+            <w:tcW w:w="3256" w:type="dxa"/>
+          </w:tcPr>
+          <w:p>
+            <w:r>
+              <w:t>City: Hong Kong</w:t>
+            </w:r>
+            <w:r>
+              <w:br/>
+              <w:t>Address: ChoCoLad 18</w:t>
+            </w:r>
+            <w:r>
+              <w:br/>
+              <w:t>Phone: +78952804429</w:t>
+            </w:r>
+          </w:p>
+        </w:tc>
+        <w:tc>
+          <w:tcPr>
+            <w:tcW w:w="4677" w:type="dxa"/>
+          </w:tcPr>
+          <w:p>
+            <w:r>
+              <w:t>City: Salzburg</w:t>
+            </w:r>
+            <w:r>
+              <w:br/>
+              <w:t>Address: SchokoLeiden 73</w:t>
+            </w:r>
+            <w:r>
+              <w:br/>
+              <w:t>Phone: +49241432990</w:t>
+            </w:r>
+          </w:p>
+        </w:tc>
+      </w:tr>
+    </w:tbl>
+    <w:p>
+      <w:pPr>
+        <w:pStyle w:val="Heading3"/>
+      </w:pPr>
+      <w:r>
+        <w:lastRenderedPageBreak/>
+        <w:t>Example</w:t>
+      </w:r>
+    </w:p>
+    <w:p>
+      <w:pPr>
+        <w:jc w:val="center"/>
+      </w:pPr>
+      <w:r>
+        <w:drawing>
+          <wp:inline distT="0" distB="0" distL="0" distR="0" wp14:anchorId="4F25540F" wp14:editId="66169352">
+            <wp:extent cx="5125165" cy="2905530"/>
+            <wp:effectExtent l="0" t="0" r="0" b="9525"/>
+            <wp:docPr id="44" name="Picture 44"/>
+            <wp:cNvGraphicFramePr>
+              <a:graphicFrameLocks xmlns:a="http://schemas.openxmlformats.org/drawingml/2006/main" noChangeAspect="1"/>
+            </wp:cNvGraphicFramePr>
+            <a:graphic xmlns:a="http://schemas.openxmlformats.org/drawingml/2006/main">
+              <a:graphicData uri="http://schemas.openxmlformats.org/drawingml/2006/picture">
+                <pic:pic xmlns:pic="http://schemas.openxmlformats.org/drawingml/2006/picture">
+                  <pic:nvPicPr>
+                    <pic:cNvPr id="1" name=""/>
+                    <pic:cNvPicPr/>
+                  </pic:nvPicPr>
+                  <pic:blipFill>
+                    <a:blip r:embed="rId18"/>
+                    <a:stretch>
+                      <a:fillRect/>
+                    </a:stretch>
+                  </pic:blipFill>
+                  <pic:spPr>
+                    <a:xfrm>
+                      <a:off x="0" y="0"/>
+                      <a:ext cx="5125165" cy="2905530"/>
+                    </a:xfrm>
+                    <a:prstGeom prst="rect">
+                      <a:avLst/>
+                    </a:prstGeom>
+                  </pic:spPr>
+                </pic:pic>
+              </a:graphicData>
+            </a:graphic>
+          </wp:inline>
+        </w:drawing>
+      </w:r>
+    </w:p>
+    <w:p>
+      <w:pPr>
+        <w:pStyle w:val="Heading3"/>
+      </w:pPr>
+      <w:r>
+        <w:t>Hint</w:t>
+      </w:r>
+    </w:p>
+    <w:p>
+      <w:pPr>
+        <w:pStyle w:val="ListParagraph"/>
+        <w:numPr>
+          <w:ilvl w:val="0"/>
+          <w:numId w:val="23"/>
+        </w:numPr>
+      </w:pPr>
+      <w:r>
+        <w:t xml:space="preserve">Use </w:t>
+      </w:r>
+      <w:r>
+        <w:rPr>
+          <w:b/>
+        </w:rPr>
+        <w:t>&lt;pre&gt;</w:t>
+      </w:r>
+      <w:r>
+        <w:t xml:space="preserve"> tag</w:t>
+      </w:r>
+    </w:p>
+    <w:p>
+      <w:pPr>
+        <w:pStyle w:val="ListParagraph"/>
+        <w:numPr>
+          <w:ilvl w:val="0"/>
+          <w:numId w:val="23"/>
+        </w:numPr>
+      </w:pPr>
+      <w:r>
+        <w:t>Use CSS only to change the background color</w:t>
+      </w:r>
+    </w:p>
+    <w:p>
+      <w:pPr>
+        <w:pStyle w:val="Heading2"/>
+      </w:pPr>
+      <w:r>
+        <w:t xml:space="preserve">By the Cake: </w:t>
+      </w:r>
+      <w:r>
+        <w:t>About Us Page</w:t>
+      </w:r>
+    </w:p>
+    <w:p>
+      <w:r>
+        <w:t xml:space="preserve">Extend your web site. Create </w:t>
+      </w:r>
+      <w:r>
+        <w:rPr>
+          <w:b/>
+        </w:rPr>
+        <w:t>About Us</w:t>
+      </w:r>
+      <w:r>
+        <w:rPr>
+          <w:b/>
+        </w:rPr>
+        <w:t xml:space="preserve"> </w:t>
+      </w:r>
+      <w:r>
+        <w:rPr>
+          <w:b/>
+        </w:rPr>
+        <w:t xml:space="preserve">page </w:t>
+      </w:r>
+      <w:r>
+        <w:t>with</w:t>
+      </w:r>
+      <w:r>
+        <w:rPr>
+          <w:b/>
+        </w:rPr>
+        <w:t xml:space="preserve"> </w:t>
+      </w:r>
+      <w:r>
+        <w:rPr>
+          <w:b/>
+        </w:rPr>
+        <w:t>h2 header</w:t>
+      </w:r>
+      <w:r>
+        <w:t xml:space="preserve"> with text “</w:t>
+      </w:r>
+      <w:r>
+        <w:rPr>
+          <w:b/>
+        </w:rPr>
+        <w:t>About us</w:t>
+      </w:r>
+      <w:r>
+        <w:t>” and path "</w:t>
+      </w:r>
+      <w:r>
+        <w:rPr>
+          <w:b/>
+        </w:rPr>
+        <w:t>localhost:{port}/about</w:t>
+      </w:r>
+      <w:r>
+        <w:t xml:space="preserve">" followed by a </w:t>
+      </w:r>
+      <w:r>
+        <w:rPr>
+          <w:b/>
+        </w:rPr>
+        <w:t>definition list</w:t>
+      </w:r>
+      <w:r>
+        <w:t xml:space="preserve">. Put the information just above the store info. The definition list should have two texts with a single definition each. </w:t>
+      </w:r>
+    </w:p>
+    <w:p>
+      <w:pPr>
+        <w:pStyle w:val="ListParagraph"/>
+        <w:numPr>
+          <w:ilvl w:val="0"/>
+          <w:numId w:val="20"/>
+        </w:numPr>
+      </w:pPr>
+      <w:r>
+        <w:t>By the Cake Ltd.</w:t>
+      </w:r>
+    </w:p>
+    <w:p>
+      <w:pPr>
+        <w:pStyle w:val="ListParagraph"/>
+        <w:numPr>
+          <w:ilvl w:val="1"/>
+          <w:numId w:val="20"/>
+        </w:numPr>
+      </w:pPr>
+      <w:r>
+        <w:t>Company Name</w:t>
+      </w:r>
+    </w:p>
+    <w:p>
+      <w:pPr>
+        <w:pStyle w:val="ListParagraph"/>
+        <w:numPr>
+          <w:ilvl w:val="0"/>
+          <w:numId w:val="20"/>
+        </w:numPr>
+      </w:pPr>
+      <w:r>
+        <w:t>{Your Name}</w:t>
+      </w:r>
+    </w:p>
+    <w:p>
+      <w:pPr>
+        <w:pStyle w:val="ListParagraph"/>
+        <w:numPr>
+          <w:ilvl w:val="1"/>
+          <w:numId w:val="20"/>
+        </w:numPr>
+      </w:pPr>
+      <w:r>
+        <w:t>Owner</w:t>
+      </w:r>
+    </w:p>
+    <w:p>
+      <w:r>
+        <w:t>Create an anchor that will lead to “</w:t>
+      </w:r>
+      <w:r>
+        <w:rPr>
+          <w:rStyle w:val="CodeChar"/>
+        </w:rPr>
+        <w:t>About us</w:t>
+      </w:r>
+      <w:r>
+        <w:t xml:space="preserve">” just like in </w:t>
+      </w:r>
+      <w:r>
+        <w:t xml:space="preserve">Exercise </w:t>
+      </w:r>
+      <w:r>
+        <w:t>5</w:t>
+      </w:r>
+      <w:r>
+        <w:t>.</w:t>
+      </w:r>
+    </w:p>
+    <w:p>
+      <w:pPr>
+        <w:pStyle w:val="Heading3"/>
+      </w:pPr>
+      <w:r>
+        <w:lastRenderedPageBreak/>
+        <w:t>Examples</w:t>
+      </w:r>
+    </w:p>
+    <w:p>
+      <w:pPr>
+        <w:jc w:val="center"/>
+      </w:pPr>
+      <w:r>
+        <w:drawing>
+          <wp:inline distT="0" distB="0" distL="0" distR="0" wp14:anchorId="0B1EA2C2" wp14:editId="3156AA85">
+            <wp:extent cx="3810532" cy="2724530"/>
+            <wp:effectExtent l="0" t="0" r="0" b="0"/>
+            <wp:docPr id="45" name="Picture 45"/>
+            <wp:cNvGraphicFramePr>
+              <a:graphicFrameLocks xmlns:a="http://schemas.openxmlformats.org/drawingml/2006/main" noChangeAspect="1"/>
+            </wp:cNvGraphicFramePr>
+            <a:graphic xmlns:a="http://schemas.openxmlformats.org/drawingml/2006/main">
+              <a:graphicData uri="http://schemas.openxmlformats.org/drawingml/2006/picture">
+                <pic:pic xmlns:pic="http://schemas.openxmlformats.org/drawingml/2006/picture">
+                  <pic:nvPicPr>
+                    <pic:cNvPr id="1" name=""/>
+                    <pic:cNvPicPr/>
+                  </pic:nvPicPr>
+                  <pic:blipFill>
+                    <a:blip r:embed="rId19"/>
+                    <a:stretch>
+                      <a:fillRect/>
+                    </a:stretch>
+                  </pic:blipFill>
+                  <pic:spPr>
+                    <a:xfrm>
+                      <a:off x="0" y="0"/>
+                      <a:ext cx="3810532" cy="2724530"/>
+                    </a:xfrm>
+                    <a:prstGeom prst="rect">
+                      <a:avLst/>
+                    </a:prstGeom>
+                  </pic:spPr>
+                </pic:pic>
+              </a:graphicData>
+            </a:graphic>
+          </wp:inline>
+        </w:drawing>
+      </w:r>
+    </w:p>
+    <w:p>
+      <w:pPr>
+        <w:jc w:val="center"/>
+      </w:pPr>
+      <w:r>
+        <w:drawing>
+          <wp:inline distT="0" distB="0" distL="0" distR="0" wp14:anchorId="3ADD9E57" wp14:editId="1C18B082">
+            <wp:extent cx="3820058" cy="2734057"/>
+            <wp:effectExtent l="0" t="0" r="0" b="9525"/>
+            <wp:docPr id="441" name="Picture 441"/>
+            <wp:cNvGraphicFramePr>
+              <a:graphicFrameLocks xmlns:a="http://schemas.openxmlformats.org/drawingml/2006/main" noChangeAspect="1"/>
+            </wp:cNvGraphicFramePr>
+            <a:graphic xmlns:a="http://schemas.openxmlformats.org/drawingml/2006/main">
+              <a:graphicData uri="http://schemas.openxmlformats.org/drawingml/2006/picture">
+                <pic:pic xmlns:pic="http://schemas.openxmlformats.org/drawingml/2006/picture">
+                  <pic:nvPicPr>
+                    <pic:cNvPr id="1" name=""/>
+                    <pic:cNvPicPr/>
+                  </pic:nvPicPr>
+                  <pic:blipFill>
+                    <a:blip r:embed="rId20"/>
+                    <a:stretch>
+                      <a:fillRect/>
+                    </a:stretch>
+                  </pic:blipFill>
+                  <pic:spPr>
+                    <a:xfrm>
+                      <a:off x="0" y="0"/>
+                      <a:ext cx="3820058" cy="2734057"/>
+                    </a:xfrm>
+                    <a:prstGeom prst="rect">
+                      <a:avLst/>
+                    </a:prstGeom>
+                  </pic:spPr>
+                </pic:pic>
+              </a:graphicData>
+            </a:graphic>
+          </wp:inline>
+        </w:drawing>
+      </w:r>
+    </w:p>
+    <w:p>
+      <w:pPr>
+        <w:pStyle w:val="Heading2"/>
+      </w:pPr>
+      <w:r>
+        <w:t>By the Cake: Emphasize the Words</w:t>
+      </w:r>
+    </w:p>
+    <w:p>
+      <w:r>
+        <w:t>Extend yourmain page</w:t>
+      </w:r>
+      <w:r>
+        <w:t xml:space="preserve">. Find the words </w:t>
+      </w:r>
+      <w:r>
+        <w:rPr>
+          <w:b/>
+        </w:rPr>
+        <w:t>sweet desert, cake, store</w:t>
+      </w:r>
+      <w:r>
+        <w:t xml:space="preserve"> in all paragraphs and make them </w:t>
+      </w:r>
+      <w:r>
+        <w:rPr>
+          <w:b/>
+        </w:rPr>
+        <w:t>bold</w:t>
+      </w:r>
+      <w:r>
+        <w:t xml:space="preserve"> and </w:t>
+      </w:r>
+      <w:r>
+        <w:rPr>
+          <w:i/>
+        </w:rPr>
+        <w:t>italic</w:t>
+      </w:r>
+      <w:r>
+        <w:t>.</w:t>
+      </w:r>
+    </w:p>
+    <w:p>
+      <w:pPr>
+        <w:pStyle w:val="Heading3"/>
+      </w:pPr>
+      <w:r>
+        <w:lastRenderedPageBreak/>
+        <w:t>Example</w:t>
+      </w:r>
+    </w:p>
+    <w:p>
+      <w:pPr>
+        <w:jc w:val="center"/>
+      </w:pPr>
+      <w:r>
+        <w:drawing>
+          <wp:inline distT="0" distB="0" distL="0" distR="0" wp14:anchorId="10F927F6" wp14:editId="417EAFEE">
+            <wp:extent cx="4534533" cy="3248478"/>
+            <wp:effectExtent l="0" t="0" r="0" b="9525"/>
+            <wp:docPr id="47" name="Picture 47"/>
+            <wp:cNvGraphicFramePr>
+              <a:graphicFrameLocks xmlns:a="http://schemas.openxmlformats.org/drawingml/2006/main" noChangeAspect="1"/>
+            </wp:cNvGraphicFramePr>
+            <a:graphic xmlns:a="http://schemas.openxmlformats.org/drawingml/2006/main">
+              <a:graphicData uri="http://schemas.openxmlformats.org/drawingml/2006/picture">
+                <pic:pic xmlns:pic="http://schemas.openxmlformats.org/drawingml/2006/picture">
+                  <pic:nvPicPr>
+                    <pic:cNvPr id="1" name=""/>
+                    <pic:cNvPicPr/>
+                  </pic:nvPicPr>
+                  <pic:blipFill>
+                    <a:blip r:embed="rId21"/>
+                    <a:stretch>
+                      <a:fillRect/>
+                    </a:stretch>
+                  </pic:blipFill>
+                  <pic:spPr>
+                    <a:xfrm>
+                      <a:off x="0" y="0"/>
+                      <a:ext cx="4534533" cy="3248478"/>
+                    </a:xfrm>
+                    <a:prstGeom prst="rect">
+                      <a:avLst/>
+                    </a:prstGeom>
+                  </pic:spPr>
+                </pic:pic>
+              </a:graphicData>
+            </a:graphic>
+          </wp:inline>
+        </w:drawing>
+      </w:r>
+    </w:p>
+    <w:p>
+      <w:pPr>
+        <w:pStyle w:val="Heading2"/>
+      </w:pPr>
+      <w:r>
+        <w:t xml:space="preserve">By the Cake: Add </w:t>
+      </w:r>
+      <w:r>
+        <w:t>P</w:t>
+      </w:r>
+      <w:r>
+        <w:t>age</w:t>
+      </w:r>
+    </w:p>
+    <w:p>
+      <w:r>
+        <w:t>Extend your web site. Create a page which will be responsible for adding cakes functionality.</w:t>
+      </w:r>
+      <w:r>
+        <w:t xml:space="preserve"> The page should have path "</w:t>
+      </w:r>
+      <w:r>
+        <w:rPr>
+          <w:b/>
+        </w:rPr>
+        <w:t>localhost:{port}/add</w:t>
+      </w:r>
+      <w:r>
+        <w:t>".</w:t>
+      </w:r>
+      <w:r>
+        <w:t xml:space="preserve"> It should have a simple form to add cakes. </w:t>
+      </w:r>
+      <w:r>
+        <w:rPr>
+          <w:b/>
+        </w:rPr>
+        <w:t>Create a Cake class</w:t>
+      </w:r>
+      <w:r>
+        <w:t xml:space="preserve">. Each cake should have name and price. When you click the submit button a new cake should be created and saved in a list. The newly created cake should be printed below the form. </w:t>
+      </w:r>
+      <w:r>
+        <w:rPr>
+          <w:b/>
+        </w:rPr>
+        <w:t xml:space="preserve">“name” </w:t>
+      </w:r>
+      <w:r>
+        <w:t>and</w:t>
+      </w:r>
+      <w:r>
+        <w:rPr>
+          <w:b/>
+        </w:rPr>
+        <w:t xml:space="preserve"> “price”</w:t>
+      </w:r>
+      <w:r>
+        <w:t xml:space="preserve"> are the parameters of the request.</w:t>
+      </w:r>
+    </w:p>
+    <w:p>
+      <w:pPr>
+        <w:rPr>
+          <w:b/>
+        </w:rPr>
+      </w:pPr>
+      <w:r>
+        <w:rPr>
+          <w:b/>
+        </w:rPr>
+        <w:t>In order</w:t>
+      </w:r>
+      <w:r>
+        <w:rPr>
+          <w:b/>
+        </w:rPr>
+        <w:t xml:space="preserve"> for the form</w:t>
+      </w:r>
+      <w:r>
+        <w:rPr>
+          <w:b/>
+        </w:rPr>
+        <w:t xml:space="preserve"> to work create a functionality which processes POST requests.</w:t>
+      </w:r>
+    </w:p>
+    <w:p>
+      <w:pPr>
+        <w:pStyle w:val="Heading3"/>
+      </w:pPr>
+      <w:r>
+        <w:t>Example</w:t>
+      </w:r>
+    </w:p>
+    <w:p>
+      <w:pPr>
+        <w:jc w:val="center"/>
+      </w:pPr>
+      <w:r>
+        <w:drawing>
+          <wp:inline distT="0" distB="0" distL="0" distR="0" wp14:anchorId="1F477A0D" wp14:editId="3DEE8E09">
+            <wp:extent cx="4153480" cy="3096057"/>
+            <wp:effectExtent l="0" t="0" r="0" b="9525"/>
+            <wp:docPr id="442" name="Picture 442"/>
+            <wp:cNvGraphicFramePr>
+              <a:graphicFrameLocks xmlns:a="http://schemas.openxmlformats.org/drawingml/2006/main" noChangeAspect="1"/>
+            </wp:cNvGraphicFramePr>
+            <a:graphic xmlns:a="http://schemas.openxmlformats.org/drawingml/2006/main">
+              <a:graphicData uri="http://schemas.openxmlformats.org/drawingml/2006/picture">
+                <pic:pic xmlns:pic="http://schemas.openxmlformats.org/drawingml/2006/picture">
+                  <pic:nvPicPr>
+                    <pic:cNvPr id="1" name=""/>
+                    <pic:cNvPicPr/>
+                  </pic:nvPicPr>
+                  <pic:blipFill>
+                    <a:blip r:embed="rId22"/>
+                    <a:stretch>
+                      <a:fillRect/>
+                    </a:stretch>
+                  </pic:blipFill>
+                  <pic:spPr>
+                    <a:xfrm>
+                      <a:off x="0" y="0"/>
+                      <a:ext cx="4153480" cy="3096057"/>
+                    </a:xfrm>
+                    <a:prstGeom prst="rect">
+                      <a:avLst/>
+                    </a:prstGeom>
+                  </pic:spPr>
+                </pic:pic>
+              </a:graphicData>
+            </a:graphic>
+          </wp:inline>
+        </w:drawing>
+      </w:r>
+    </w:p>
+    <w:p>
+      <w:pPr>
+        <w:pStyle w:val="Heading3"/>
+      </w:pPr>
+      <w:r>
+        <w:lastRenderedPageBreak/>
+        <w:t>Hint</w:t>
+      </w:r>
+    </w:p>
+    <w:p>
+      <w:r>
+        <w:t>Use the method attribute</w:t>
+      </w:r>
+      <w:r>
+        <w:t xml:space="preserve"> of the form</w:t>
+      </w:r>
+      <w:r>
+        <w:t xml:space="preserve"> to pass a POST request and the property FormData of the HttpRequest object to obtain parameters.</w:t>
+      </w:r>
+    </w:p>
+    <w:p>
+      <w:pPr>
+        <w:pStyle w:val="Heading2"/>
+      </w:pPr>
+      <w:r>
+        <w:t xml:space="preserve"> By the Cake: Write data</w:t>
+      </w:r>
+    </w:p>
+    <w:p>
+      <w:pPr>
+        <w:rPr>
+          <w:lang w:val="bg-BG"/>
+        </w:rPr>
+      </w:pPr>
+      <w:r>
+        <w:t xml:space="preserve">Extend your web </w:t>
+      </w:r>
+      <w:r>
+        <w:t>application</w:t>
+      </w:r>
+      <w:r>
+        <w:t xml:space="preserve">. The submitted data should be appended on a new row split by comma in a file called </w:t>
+      </w:r>
+      <w:r>
+        <w:rPr>
+          <w:b/>
+        </w:rPr>
+        <w:t>database.csv</w:t>
+      </w:r>
+      <w:r>
+        <w:t>. Add a link to go back to your main page ("</w:t>
+      </w:r>
+      <w:r>
+        <w:rPr>
+          <w:rStyle w:val="CodeChar"/>
+        </w:rPr>
+        <w:t>localhost:{port}/</w:t>
+      </w:r>
+      <w:r>
+        <w:t>").</w:t>
+      </w:r>
+    </w:p>
+    <w:p>
+      <w:pPr>
+        <w:jc w:val="center"/>
+      </w:pPr>
+      <w:r>
+        <w:drawing>
+          <wp:inline distT="0" distB="0" distL="0" distR="0" wp14:anchorId="2ADE935D" wp14:editId="49FE9F39">
+            <wp:extent cx="4315427" cy="1667108"/>
+            <wp:effectExtent l="0" t="0" r="0" b="9525"/>
+            <wp:docPr id="443" name="Picture 443"/>
+            <wp:cNvGraphicFramePr>
+              <a:graphicFrameLocks xmlns:a="http://schemas.openxmlformats.org/drawingml/2006/main" noChangeAspect="1"/>
+            </wp:cNvGraphicFramePr>
+            <a:graphic xmlns:a="http://schemas.openxmlformats.org/drawingml/2006/main">
+              <a:graphicData uri="http://schemas.openxmlformats.org/drawingml/2006/picture">
+                <pic:pic xmlns:pic="http://schemas.openxmlformats.org/drawingml/2006/picture">
+                  <pic:nvPicPr>
+                    <pic:cNvPr id="1" name=""/>
+                    <pic:cNvPicPr/>
+                  </pic:nvPicPr>
+                  <pic:blipFill>
+                    <a:blip r:embed="rId23"/>
+                    <a:stretch>
+                      <a:fillRect/>
+                    </a:stretch>
+                  </pic:blipFill>
+                  <pic:spPr>
+                    <a:xfrm>
+                      <a:off x="0" y="0"/>
+                      <a:ext cx="4315427" cy="1667108"/>
+                    </a:xfrm>
+                    <a:prstGeom prst="rect">
+                      <a:avLst/>
+                    </a:prstGeom>
+                  </pic:spPr>
+                </pic:pic>
+              </a:graphicData>
+            </a:graphic>
+          </wp:inline>
+        </w:drawing>
+      </w:r>
+    </w:p>
+    <w:p>
+      <w:pPr>
+        <w:pStyle w:val="Heading2"/>
+      </w:pPr>
+      <w:r>
+        <w:t xml:space="preserve">By the Cake: </w:t>
+      </w:r>
+      <w:r>
+        <w:t>Search Cakes</w:t>
+      </w:r>
+      <w:r>
+        <w:t xml:space="preserve"> </w:t>
+      </w:r>
+    </w:p>
+    <w:p>
+      <w:r>
+        <w:t xml:space="preserve">Extend your web site. Crate a new page that contain a single form </w:t>
+      </w:r>
+      <w:r>
+        <w:rPr>
+          <w:b/>
+        </w:rPr>
+        <w:t>with GET method</w:t>
+      </w:r>
+      <w:r>
+        <w:t>. The path to the page should be "</w:t>
+      </w:r>
+      <w:r>
+        <w:rPr>
+          <w:b/>
+        </w:rPr>
+        <w:t>localhost:{port}/</w:t>
+      </w:r>
+      <w:r>
+        <w:rPr>
+          <w:b/>
+        </w:rPr>
+        <w:t>search</w:t>
+      </w:r>
+      <w:r>
+        <w:t xml:space="preserve">" See the example below. It will be used to </w:t>
+      </w:r>
+      <w:r>
+        <w:rPr>
+          <w:b/>
+        </w:rPr>
+        <w:t>search cakes by name</w:t>
+      </w:r>
+      <w:r>
+        <w:t xml:space="preserve">. Cakes should be searched from </w:t>
+      </w:r>
+      <w:r>
+        <w:rPr>
+          <w:b/>
+        </w:rPr>
+        <w:t>database.csv</w:t>
+      </w:r>
+      <w:r>
+        <w:t xml:space="preserve"> and printed below the form.</w:t>
+      </w:r>
+    </w:p>
+    <w:p>
+      <w:r>
+        <w:t>Add a functionality to go back to your main page</w:t>
+      </w:r>
+      <w:r>
+        <w:t xml:space="preserve"> (</w:t>
+      </w:r>
+      <w:r>
+        <w:rPr>
+          <w:b/>
+        </w:rPr>
+        <w:t>"localhost:{port}/"</w:t>
+      </w:r>
+      <w:r>
+        <w:t>)</w:t>
+      </w:r>
+      <w:r>
+        <w:t>.</w:t>
+      </w:r>
+    </w:p>
+    <w:p>
+      <w:pPr>
+        <w:pStyle w:val="Heading3"/>
+      </w:pPr>
+      <w:r>
+        <w:t>Example</w:t>
+      </w:r>
+    </w:p>
+    <w:tbl>
+      <w:tblPr>
+        <w:tblStyle w:val="TableGrid"/>
+        <w:tblW w:w="0" w:type="auto"/>
+        <w:tblInd w:w="113" w:type="dxa"/>
+        <w:tblLook w:val="04A0" w:firstRow="1" w:lastRow="0" w:firstColumn="1" w:lastColumn="0" w:noHBand="0" w:noVBand="1"/>
+      </w:tblPr>
+      <w:tblGrid>
+        <w:gridCol w:w="2405"/>
+      </w:tblGrid>
+      <w:tr>
+        <w:trPr>
+          <w:trHeight w:val="300"/>
+        </w:trPr>
+        <w:tc>
+          <w:tcPr>
+            <w:tcW w:w="2405" w:type="dxa"/>
+            <w:shd w:val="clear" w:color="auto" w:fill="D9D9D9" w:themeFill="background1" w:themeFillShade="D9"/>
+          </w:tcPr>
+          <w:p>
+            <w:pPr>
+              <w:spacing w:before="0" w:after="0"/>
+              <w:jc w:val="center"/>
+              <w:rPr>
+                <w:i/>
+              </w:rPr>
+            </w:pPr>
+            <w:r>
+              <w:rPr>
+                <w:b/>
+              </w:rPr>
+              <w:t>database.csv</w:t>
+            </w:r>
+          </w:p>
+        </w:tc>
+      </w:tr>
+      <w:tr>
+        <w:tc>
+          <w:tcPr>
+            <w:tcW w:w="2405" w:type="dxa"/>
+          </w:tcPr>
+          <w:p>
+            <w:pPr>
+              <w:spacing w:before="0" w:after="0"/>
+            </w:pPr>
+            <w:r>
+              <w:t>Chocolate cake,10.99</w:t>
+            </w:r>
+            <w:r>
+              <w:br/>
+              <w:t>Banana cake,8.59</w:t>
+            </w:r>
+          </w:p>
+          <w:p>
+            <w:pPr>
+              <w:spacing w:before="0" w:after="0"/>
+            </w:pPr>
+            <w:r>
+              <w:t>Strawberry Cak, 10.54</w:t>
+            </w:r>
+          </w:p>
+        </w:tc>
+      </w:tr>
+    </w:tbl>
+    <w:p>
+      <w:pPr>
+        <w:rPr>
+          <w:b/>
+        </w:rPr>
+      </w:pPr>
+      <w:r>
+        <w:rPr>
+          <w:b/>
+        </w:rPr>
+        <w:br/>
+      </w:r>
+      <w:r>
+        <w:rPr>
+          <w:b/>
+        </w:rPr>
+        <w:drawing>
+          <wp:inline distT="0" distB="0" distL="0" distR="0" wp14:anchorId="16AAFDDE" wp14:editId="5B475A0F">
+            <wp:extent cx="4867954" cy="2114845"/>
+            <wp:effectExtent l="0" t="0" r="8890" b="0"/>
+            <wp:docPr id="444" name="Picture 444"/>
+            <wp:cNvGraphicFramePr>
+              <a:graphicFrameLocks xmlns:a="http://schemas.openxmlformats.org/drawingml/2006/main" noChangeAspect="1"/>
+            </wp:cNvGraphicFramePr>
+            <a:graphic xmlns:a="http://schemas.openxmlformats.org/drawingml/2006/main">
+              <a:graphicData uri="http://schemas.openxmlformats.org/drawingml/2006/picture">
+                <pic:pic xmlns:pic="http://schemas.openxmlformats.org/drawingml/2006/picture">
+                  <pic:nvPicPr>
+                    <pic:cNvPr id="1" name=""/>
+                    <pic:cNvPicPr/>
+                  </pic:nvPicPr>
+                  <pic:blipFill>
+                    <a:blip r:embed="rId24"/>
+                    <a:stretch>
+                      <a:fillRect/>
+                    </a:stretch>
+                  </pic:blipFill>
+                  <pic:spPr>
+                    <a:xfrm>
+                      <a:off x="0" y="0"/>
+                      <a:ext cx="4867954" cy="2114845"/>
+                    </a:xfrm>
+                    <a:prstGeom prst="rect">
+                      <a:avLst/>
+                    </a:prstGeom>
+                  </pic:spPr>
+                </pic:pic>
+              </a:graphicData>
+            </a:graphic>
+          </wp:inline>
+        </w:drawing>
+      </w:r>
+    </w:p>
+    <w:p>
+      <w:pPr>
+        <w:pStyle w:val="Heading1"/>
+      </w:pPr>
+      <w:r>
+        <w:lastRenderedPageBreak/>
+        <w:t>Part II: State Management</w:t>
+      </w:r>
+    </w:p>
+    <w:p>
+      <w:pPr>
+        <w:pStyle w:val="Heading2"/>
+      </w:pPr>
+      <w:r>
         <w:t>Login Users</w:t>
       </w:r>
     </w:p>
@@ -85,7 +2539,7 @@
     <w:p>
       <w:r>
         <w:drawing>
-          <wp:inline distT="0" distB="0" distL="0" distR="0">
+          <wp:inline distT="0" distB="0" distL="0" distR="0" wp14:anchorId="21A9F3F7" wp14:editId="1001075A">
             <wp:extent cx="3372929" cy="1957431"/>
             <wp:effectExtent l="19050" t="19050" r="18415" b="24130"/>
             <wp:docPr id="4" name="Picture 4" descr="C:\Users\RalitsaDelcheva\AppData\Local\Microsoft\Windows\INetCache\Content.Word\firefox_2017-10-01_10-09-08.png"/>
@@ -102,7 +2556,7 @@
                     </pic:cNvPicPr>
                   </pic:nvPicPr>
                   <pic:blipFill rotWithShape="1">
-                    <a:blip r:embed="rId9">
+                    <a:blip r:embed="rId25">
                       <a:extLst>
                         <a:ext uri="{28A0092B-C50C-407E-A947-70E740481C1C}">
                           <a14:useLocalDpi xmlns:a14="http://schemas.microsoft.com/office/drawing/2010/main" val="0"/>
@@ -175,7 +2629,7 @@
     <w:p>
       <w:r>
         <w:drawing>
-          <wp:inline distT="0" distB="0" distL="0" distR="0">
+          <wp:inline distT="0" distB="0" distL="0" distR="0" wp14:anchorId="1283B927" wp14:editId="6262BC25">
             <wp:extent cx="3597215" cy="1997471"/>
             <wp:effectExtent l="19050" t="19050" r="22860" b="22225"/>
             <wp:docPr id="6" name="Picture 6" descr="C:\Users\RalitsaDelcheva\AppData\Local\Microsoft\Windows\INetCache\Content.Word\firefox_2017-10-01_10-29-19.png"/>
@@ -192,7 +2646,7 @@
                     </pic:cNvPicPr>
                   </pic:nvPicPr>
                   <pic:blipFill rotWithShape="1">
-                    <a:blip r:embed="rId10">
+                    <a:blip r:embed="rId26">
                       <a:extLst>
                         <a:ext uri="{28A0092B-C50C-407E-A947-70E740481C1C}">
                           <a14:useLocalDpi xmlns:a14="http://schemas.microsoft.com/office/drawing/2010/main" val="0"/>
@@ -233,29 +2687,14 @@
     </w:p>
     <w:p>
       <w:r>
-        <w:t>After submitting an order the page should show the count of ordered cakes.</w:t>
-      </w:r>
-      <w:r>
-        <w:t xml:space="preserve"> The </w:t>
-      </w:r>
-      <w:r>
-        <w:t>link</w:t>
-      </w:r>
-      <w:r>
-        <w:t xml:space="preserve"> "Your cart" should </w:t>
-      </w:r>
-      <w:r>
-        <w:t xml:space="preserve">navigate </w:t>
-      </w:r>
-      <w:r>
-        <w:t>to a cart page.</w:t>
+        <w:t>After submitting an order the page should show the count of ordered cakes. The link "Your cart" should navigate to a cart page.</w:t>
       </w:r>
     </w:p>
     <w:p>
       <w:r>
         <w:lastRenderedPageBreak/>
         <w:drawing>
-          <wp:inline distT="0" distB="0" distL="0" distR="0" wp14:anchorId="187233E7" wp14:editId="10CE5EEB">
+          <wp:inline distT="0" distB="0" distL="0" distR="0" wp14:anchorId="00D8D361" wp14:editId="1931CDFD">
             <wp:extent cx="3536830" cy="2151249"/>
             <wp:effectExtent l="19050" t="19050" r="26035" b="20955"/>
             <wp:docPr id="12" name="Picture 12"/>
@@ -270,7 +2709,7 @@
                     <pic:cNvPicPr/>
                   </pic:nvPicPr>
                   <pic:blipFill rotWithShape="1">
-                    <a:blip r:embed="rId11"/>
+                    <a:blip r:embed="rId27"/>
                     <a:srcRect b="60919"/>
                     <a:stretch/>
                   </pic:blipFill>
@@ -318,7 +2757,7 @@
     <w:p>
       <w:r>
         <w:drawing>
-          <wp:inline distT="0" distB="0" distL="0" distR="0">
+          <wp:inline distT="0" distB="0" distL="0" distR="0" wp14:anchorId="26B81AA9" wp14:editId="7FE389C3">
             <wp:extent cx="3738125" cy="3421689"/>
             <wp:effectExtent l="19050" t="19050" r="15240" b="26670"/>
             <wp:docPr id="13" name="Picture 13" descr="C:\Users\RalitsaDelcheva\AppData\Local\Microsoft\Windows\INetCache\Content.Word\firefox_2017-10-01_10-54-11.png"/>
@@ -335,7 +2774,7 @@
                     </pic:cNvPicPr>
                   </pic:nvPicPr>
                   <pic:blipFill rotWithShape="1">
-                    <a:blip r:embed="rId12">
+                    <a:blip r:embed="rId28">
                       <a:extLst>
                         <a:ext uri="{28A0092B-C50C-407E-A947-70E740481C1C}">
                           <a14:useLocalDpi xmlns:a14="http://schemas.microsoft.com/office/drawing/2010/main" val="0"/>
@@ -384,25 +2823,7 @@
     </w:p>
     <w:p>
       <w:r>
-        <w:t xml:space="preserve">The button </w:t>
-      </w:r>
-      <w:r>
-        <w:t>"F</w:t>
-      </w:r>
-      <w:r>
-        <w:t xml:space="preserve">inish </w:t>
-      </w:r>
-      <w:r>
-        <w:t>o</w:t>
-      </w:r>
-      <w:r>
-        <w:t>rder</w:t>
-      </w:r>
-      <w:r>
-        <w:t>"</w:t>
-      </w:r>
-      <w:r>
-        <w:t xml:space="preserve"> should clear the cart and show a page with success message.</w:t>
+        <w:t>The button "Finish order" should clear the cart and show a page with success message.</w:t>
       </w:r>
     </w:p>
     <w:p>
@@ -413,7 +2834,7 @@
       </w:pPr>
       <w:r>
         <w:drawing>
-          <wp:inline distT="0" distB="0" distL="0" distR="0" wp14:anchorId="496F4D69" wp14:editId="7CA9ABCA">
+          <wp:inline distT="0" distB="0" distL="0" distR="0" wp14:anchorId="57290785" wp14:editId="5C125D58">
             <wp:extent cx="3507813" cy="1371600"/>
             <wp:effectExtent l="19050" t="19050" r="16510" b="19050"/>
             <wp:docPr id="22" name="Picture 22"/>
@@ -428,7 +2849,7 @@
                     <pic:cNvPicPr/>
                   </pic:nvPicPr>
                   <pic:blipFill rotWithShape="1">
-                    <a:blip r:embed="rId13"/>
+                    <a:blip r:embed="rId29"/>
                     <a:srcRect b="74876"/>
                     <a:stretch/>
                   </pic:blipFill>
@@ -473,12 +2894,23 @@
       <w:r>
         <w:t>Add button "Logout" to each page. When the user press the button he/she should be logged out and the cart should be cleared.</w:t>
       </w:r>
-      <w:bookmarkStart w:id="0" w:name="_GoBack"/>
-      <w:bookmarkEnd w:id="0"/>
+    </w:p>
+    <w:p>
+      <w:pPr>
+        <w:rPr>
+          <w:b/>
+        </w:rPr>
+      </w:pPr>
+      <w:r>
+        <w:rPr>
+          <w:b/>
+        </w:rPr>
+        <w:br/>
+      </w:r>
     </w:p>
     <w:sectPr>
-      <w:headerReference w:type="default" r:id="rId14"/>
-      <w:footerReference w:type="default" r:id="rId15"/>
+      <w:headerReference w:type="default" r:id="rId30"/>
+      <w:footerReference w:type="default" r:id="rId31"/>
       <w:pgSz w:w="11909" w:h="16834" w:code="9"/>
       <w:pgMar w:top="567" w:right="737" w:bottom="1077" w:left="737" w:header="567" w:footer="794" w:gutter="0"/>
       <w:cols w:space="720"/>
@@ -805,7 +3237,7 @@
                               <w:sz w:val="18"/>
                               <w:szCs w:val="18"/>
                             </w:rPr>
-                            <w:t>3</w:t>
+                            <w:t>2</w:t>
                           </w:r>
                           <w:r>
                             <w:rPr>
@@ -847,7 +3279,7 @@
                               <w:sz w:val="18"/>
                               <w:szCs w:val="18"/>
                             </w:rPr>
-                            <w:t>3</w:t>
+                            <w:t>13</w:t>
                           </w:r>
                           <w:r>
                             <w:rPr>
@@ -922,7 +3354,7 @@
                         <w:sz w:val="18"/>
                         <w:szCs w:val="18"/>
                       </w:rPr>
-                      <w:t>3</w:t>
+                      <w:t>2</w:t>
                     </w:r>
                     <w:r>
                       <w:rPr>
@@ -964,7 +3396,7 @@
                         <w:sz w:val="18"/>
                         <w:szCs w:val="18"/>
                       </w:rPr>
-                      <w:t>3</w:t>
+                      <w:t>13</w:t>
                     </w:r>
                     <w:r>
                       <w:rPr>
@@ -1266,7 +3698,7 @@
                                 <wp:extent cx="168271" cy="200025"/>
                                 <wp:effectExtent l="0" t="0" r="3810" b="0"/>
                                 <wp:docPr id="14" name="Picture 14">
-                                  <a:hlinkClick xmlns:a="http://schemas.openxmlformats.org/drawingml/2006/main" r:id="rId4"/>
+                                  <a:hlinkClick xmlns:a="http://schemas.openxmlformats.org/drawingml/2006/main" r:id="rId1"/>
                                 </wp:docPr>
                                 <wp:cNvGraphicFramePr/>
                                 <a:graphic xmlns:a="http://schemas.openxmlformats.org/drawingml/2006/main">
@@ -1827,7 +4259,7 @@
                           <wp:extent cx="161777" cy="200025"/>
                           <wp:effectExtent l="0" t="0" r="0" b="0"/>
                           <wp:docPr id="16" name="Picture 16">
-                            <a:hlinkClick xmlns:a="http://schemas.openxmlformats.org/drawingml/2006/main" r:id="rId27"/>
+                            <a:hlinkClick xmlns:a="http://schemas.openxmlformats.org/drawingml/2006/main" r:id="rId6"/>
                           </wp:docPr>
                           <wp:cNvGraphicFramePr/>
                           <a:graphic xmlns:a="http://schemas.openxmlformats.org/drawingml/2006/main">
@@ -1835,12 +4267,12 @@
                               <pic:pic xmlns:pic="http://schemas.openxmlformats.org/drawingml/2006/picture">
                                 <pic:nvPicPr>
                                   <pic:cNvPr id="16" name="Picture 16">
-                                    <a:hlinkClick r:id="rId27"/>
+                                    <a:hlinkClick r:id="rId6"/>
                                   </pic:cNvPr>
                                   <pic:cNvPicPr/>
                                 </pic:nvPicPr>
                                 <pic:blipFill>
-                                  <a:blip r:embed="rId28">
+                                  <a:blip r:embed="rId7">
                                     <a:extLst>
                                       <a:ext uri="{28A0092B-C50C-407E-A947-70E740481C1C}">
                                         <a14:useLocalDpi xmlns:a14="http://schemas.microsoft.com/office/drawing/2010/main" val="0"/>
@@ -1884,7 +4316,7 @@
                           <wp:extent cx="168271" cy="200025"/>
                           <wp:effectExtent l="0" t="0" r="3810" b="0"/>
                           <wp:docPr id="14" name="Picture 14">
-                            <a:hlinkClick xmlns:a="http://schemas.openxmlformats.org/drawingml/2006/main" r:id="rId25"/>
+                            <a:hlinkClick xmlns:a="http://schemas.openxmlformats.org/drawingml/2006/main" r:id="rId4"/>
                           </wp:docPr>
                           <wp:cNvGraphicFramePr/>
                           <a:graphic xmlns:a="http://schemas.openxmlformats.org/drawingml/2006/main">
@@ -1897,7 +4329,7 @@
                                   <pic:cNvPicPr/>
                                 </pic:nvPicPr>
                                 <pic:blipFill>
-                                  <a:blip r:embed="rId29">
+                                  <a:blip r:embed="rId8">
                                     <a:extLst>
                                       <a:ext uri="{28A0092B-C50C-407E-A947-70E740481C1C}">
                                         <a14:useLocalDpi xmlns:a14="http://schemas.microsoft.com/office/drawing/2010/main" val="0"/>
@@ -1942,7 +4374,7 @@
                           <wp:extent cx="200025" cy="200025"/>
                           <wp:effectExtent l="0" t="0" r="9525" b="9525"/>
                           <wp:docPr id="25" name="Picture 25" title="Software University @ Facebook">
-                            <a:hlinkClick xmlns:a="http://schemas.openxmlformats.org/drawingml/2006/main" r:id="rId30"/>
+                            <a:hlinkClick xmlns:a="http://schemas.openxmlformats.org/drawingml/2006/main" r:id="rId9"/>
                           </wp:docPr>
                           <wp:cNvGraphicFramePr/>
                           <a:graphic xmlns:a="http://schemas.openxmlformats.org/drawingml/2006/main">
@@ -1950,12 +4382,12 @@
                               <pic:pic xmlns:pic="http://schemas.openxmlformats.org/drawingml/2006/picture">
                                 <pic:nvPicPr>
                                   <pic:cNvPr id="95" name="Picture 11" title="Software University @ Facebook">
-                                    <a:hlinkClick r:id="rId30"/>
+                                    <a:hlinkClick r:id="rId9"/>
                                   </pic:cNvPr>
                                   <pic:cNvPicPr/>
                                 </pic:nvPicPr>
                                 <pic:blipFill>
-                                  <a:blip r:embed="rId31"/>
+                                  <a:blip r:embed="rId10"/>
                                   <a:stretch>
                                     <a:fillRect/>
                                   </a:stretch>
@@ -1993,7 +4425,7 @@
                           <wp:extent cx="200025" cy="200025"/>
                           <wp:effectExtent l="0" t="0" r="9525" b="9525"/>
                           <wp:docPr id="26" name="Picture 26" title="Software University @ Twitter">
-                            <a:hlinkClick xmlns:a="http://schemas.openxmlformats.org/drawingml/2006/main" r:id="rId32"/>
+                            <a:hlinkClick xmlns:a="http://schemas.openxmlformats.org/drawingml/2006/main" r:id="rId11"/>
                           </wp:docPr>
                           <wp:cNvGraphicFramePr/>
                           <a:graphic xmlns:a="http://schemas.openxmlformats.org/drawingml/2006/main">
@@ -2001,12 +4433,12 @@
                               <pic:pic xmlns:pic="http://schemas.openxmlformats.org/drawingml/2006/picture">
                                 <pic:nvPicPr>
                                   <pic:cNvPr id="96" name="Picture 16" title="Software University @ Twitter">
-                                    <a:hlinkClick r:id="rId32"/>
+                                    <a:hlinkClick r:id="rId11"/>
                                   </pic:cNvPr>
                                   <pic:cNvPicPr/>
                                 </pic:nvPicPr>
                                 <pic:blipFill>
-                                  <a:blip r:embed="rId33"/>
+                                  <a:blip r:embed="rId12"/>
                                   <a:stretch>
                                     <a:fillRect/>
                                   </a:stretch>
@@ -2044,7 +4476,7 @@
                           <wp:extent cx="200025" cy="200025"/>
                           <wp:effectExtent l="0" t="0" r="9525" b="9525"/>
                           <wp:docPr id="27" name="Picture 27" title="Software University @ YouTube">
-                            <a:hlinkClick xmlns:a="http://schemas.openxmlformats.org/drawingml/2006/main" r:id="rId34"/>
+                            <a:hlinkClick xmlns:a="http://schemas.openxmlformats.org/drawingml/2006/main" r:id="rId13"/>
                           </wp:docPr>
                           <wp:cNvGraphicFramePr/>
                           <a:graphic xmlns:a="http://schemas.openxmlformats.org/drawingml/2006/main">
@@ -2052,12 +4484,12 @@
                               <pic:pic xmlns:pic="http://schemas.openxmlformats.org/drawingml/2006/picture">
                                 <pic:nvPicPr>
                                   <pic:cNvPr id="97" name="Picture 23" title="Software University @ YouTube">
-                                    <a:hlinkClick r:id="rId34"/>
+                                    <a:hlinkClick r:id="rId13"/>
                                   </pic:cNvPr>
                                   <pic:cNvPicPr/>
                                 </pic:nvPicPr>
                                 <pic:blipFill>
-                                  <a:blip r:embed="rId35"/>
+                                  <a:blip r:embed="rId14"/>
                                   <a:stretch>
                                     <a:fillRect/>
                                   </a:stretch>
@@ -2095,7 +4527,7 @@
                           <wp:extent cx="201600" cy="201600"/>
                           <wp:effectExtent l="0" t="0" r="8255" b="8255"/>
                           <wp:docPr id="28" name="Picture 28">
-                            <a:hlinkClick xmlns:a="http://schemas.openxmlformats.org/drawingml/2006/main" r:id="rId36"/>
+                            <a:hlinkClick xmlns:a="http://schemas.openxmlformats.org/drawingml/2006/main" r:id="rId15"/>
                           </wp:docPr>
                           <wp:cNvGraphicFramePr/>
                           <a:graphic xmlns:a="http://schemas.openxmlformats.org/drawingml/2006/main">
@@ -2103,12 +4535,12 @@
                               <pic:pic xmlns:pic="http://schemas.openxmlformats.org/drawingml/2006/picture">
                                 <pic:nvPicPr>
                                   <pic:cNvPr id="98" name="Picture 25" title="Software University @ Google+">
-                                    <a:hlinkClick r:id="rId36"/>
+                                    <a:hlinkClick r:id="rId15"/>
                                   </pic:cNvPr>
                                   <pic:cNvPicPr/>
                                 </pic:nvPicPr>
                                 <pic:blipFill>
-                                  <a:blip r:embed="rId37">
+                                  <a:blip r:embed="rId16">
                                     <a:extLst>
                                       <a:ext uri="{28A0092B-C50C-407E-A947-70E740481C1C}">
                                         <a14:useLocalDpi xmlns:a14="http://schemas.microsoft.com/office/drawing/2010/main" val="0"/>
@@ -2152,7 +4584,7 @@
                           <wp:extent cx="200025" cy="200025"/>
                           <wp:effectExtent l="0" t="0" r="9525" b="9525"/>
                           <wp:docPr id="29" name="Picture 29">
-                            <a:hlinkClick xmlns:a="http://schemas.openxmlformats.org/drawingml/2006/main" r:id="rId38"/>
+                            <a:hlinkClick xmlns:a="http://schemas.openxmlformats.org/drawingml/2006/main" r:id="rId17"/>
                           </wp:docPr>
                           <wp:cNvGraphicFramePr/>
                           <a:graphic xmlns:a="http://schemas.openxmlformats.org/drawingml/2006/main">
@@ -2160,12 +4592,12 @@
                               <pic:pic xmlns:pic="http://schemas.openxmlformats.org/drawingml/2006/picture">
                                 <pic:nvPicPr>
                                   <pic:cNvPr id="29" name="Picture 29" title="Software University @ LinkedIn">
-                                    <a:hlinkClick r:id="rId38"/>
+                                    <a:hlinkClick r:id="rId17"/>
                                   </pic:cNvPr>
                                   <pic:cNvPicPr/>
                                 </pic:nvPicPr>
                                 <pic:blipFill>
-                                  <a:blip r:embed="rId39">
+                                  <a:blip r:embed="rId18">
                                     <a:extLst>
                                       <a:ext uri="{28A0092B-C50C-407E-A947-70E740481C1C}">
                                         <a14:useLocalDpi xmlns:a14="http://schemas.microsoft.com/office/drawing/2010/main" val="0"/>
@@ -2209,7 +4641,7 @@
                           <wp:extent cx="200025" cy="200025"/>
                           <wp:effectExtent l="0" t="0" r="9525" b="9525"/>
                           <wp:docPr id="30" name="Picture 30" title="Software University @ SlideShare">
-                            <a:hlinkClick xmlns:a="http://schemas.openxmlformats.org/drawingml/2006/main" r:id="rId40"/>
+                            <a:hlinkClick xmlns:a="http://schemas.openxmlformats.org/drawingml/2006/main" r:id="rId19"/>
                           </wp:docPr>
                           <wp:cNvGraphicFramePr/>
                           <a:graphic xmlns:a="http://schemas.openxmlformats.org/drawingml/2006/main">
@@ -2217,12 +4649,12 @@
                               <pic:pic xmlns:pic="http://schemas.openxmlformats.org/drawingml/2006/picture">
                                 <pic:nvPicPr>
                                   <pic:cNvPr id="101" name="Picture 99" title="Software University @ SlideShare">
-                                    <a:hlinkClick r:id="rId40"/>
+                                    <a:hlinkClick r:id="rId19"/>
                                   </pic:cNvPr>
                                   <pic:cNvPicPr/>
                                 </pic:nvPicPr>
                                 <pic:blipFill>
-                                  <a:blip r:embed="rId41"/>
+                                  <a:blip r:embed="rId20"/>
                                   <a:stretch>
                                     <a:fillRect/>
                                   </a:stretch>
@@ -2260,7 +4692,7 @@
                           <wp:extent cx="201600" cy="201600"/>
                           <wp:effectExtent l="0" t="0" r="8255" b="8255"/>
                           <wp:docPr id="31" name="Picture 31">
-                            <a:hlinkClick xmlns:a="http://schemas.openxmlformats.org/drawingml/2006/main" r:id="rId42"/>
+                            <a:hlinkClick xmlns:a="http://schemas.openxmlformats.org/drawingml/2006/main" r:id="rId21"/>
                           </wp:docPr>
                           <wp:cNvGraphicFramePr/>
                           <a:graphic xmlns:a="http://schemas.openxmlformats.org/drawingml/2006/main">
@@ -2268,12 +4700,12 @@
                               <pic:pic xmlns:pic="http://schemas.openxmlformats.org/drawingml/2006/picture">
                                 <pic:nvPicPr>
                                   <pic:cNvPr id="102" name="Picture 35" title="Software University @ GitHub">
-                                    <a:hlinkClick r:id="rId42"/>
+                                    <a:hlinkClick r:id="rId21"/>
                                   </pic:cNvPr>
                                   <pic:cNvPicPr/>
                                 </pic:nvPicPr>
                                 <pic:blipFill>
-                                  <a:blip r:embed="rId43">
+                                  <a:blip r:embed="rId22">
                                     <a:extLst>
                                       <a:ext uri="{28A0092B-C50C-407E-A947-70E740481C1C}">
                                         <a14:useLocalDpi xmlns:a14="http://schemas.microsoft.com/office/drawing/2010/main" val="0"/>
@@ -2317,7 +4749,7 @@
                           <wp:extent cx="200025" cy="200025"/>
                           <wp:effectExtent l="0" t="0" r="9525" b="9525"/>
                           <wp:docPr id="32" name="Picture 32" title="Software University: Email Us">
-                            <a:hlinkClick xmlns:a="http://schemas.openxmlformats.org/drawingml/2006/main" r:id="rId44"/>
+                            <a:hlinkClick xmlns:a="http://schemas.openxmlformats.org/drawingml/2006/main" r:id="rId23"/>
                           </wp:docPr>
                           <wp:cNvGraphicFramePr/>
                           <a:graphic xmlns:a="http://schemas.openxmlformats.org/drawingml/2006/main">
@@ -2325,12 +4757,12 @@
                               <pic:pic xmlns:pic="http://schemas.openxmlformats.org/drawingml/2006/picture">
                                 <pic:nvPicPr>
                                   <pic:cNvPr id="32" name="Picture 32" title="Software University: Email Us">
-                                    <a:hlinkClick r:id="rId44"/>
+                                    <a:hlinkClick r:id="rId23"/>
                                   </pic:cNvPr>
                                   <pic:cNvPicPr/>
                                 </pic:nvPicPr>
                                 <pic:blipFill>
-                                  <a:blip r:embed="rId45"/>
+                                  <a:blip r:embed="rId24"/>
                                   <a:stretch>
                                     <a:fillRect/>
                                   </a:stretch>
@@ -6527,7 +8959,7 @@
 </file>
 
 <file path=customXml/itemProps1.xml><?xml version="1.0" encoding="utf-8"?>
-<ds:datastoreItem xmlns:ds="http://schemas.openxmlformats.org/officeDocument/2006/customXml" ds:itemID="{79C8FF69-9497-432D-B93A-BD6652050828}">
+<ds:datastoreItem xmlns:ds="http://schemas.openxmlformats.org/officeDocument/2006/customXml" ds:itemID="{F353159C-A76E-4866-85BE-74AE6A76C9F8}">
   <ds:schemaRefs>
     <ds:schemaRef ds:uri="http://schemas.openxmlformats.org/officeDocument/2006/bibliography"/>
   </ds:schemaRefs>

</xml_diff>